<commit_message>
5.1 Use Case Model
Small changes
</commit_message>
<xml_diff>
--- a/Project Analysis Report.docx
+++ b/Project Analysis Report.docx
@@ -1840,15 +1840,7 @@
           <w:szCs w:val="24"/>
           <w:lang w:val="en-US"/>
         </w:rPr>
-        <w:t xml:space="preserve">start </w:t>
-      </w:r>
-      <w:r>
-        <w:rPr>
-          <w:sz w:val="24"/>
-          <w:szCs w:val="24"/>
-          <w:lang w:val="en-US"/>
-        </w:rPr>
-        <w:t xml:space="preserve">playing corresponding level. </w:t>
+        <w:t xml:space="preserve">start playing corresponding level. </w:t>
       </w:r>
     </w:p>
     <w:p>
@@ -1914,23 +1906,7 @@
           <w:szCs w:val="24"/>
           <w:lang w:val="en-US"/>
         </w:rPr>
-        <w:t>s are</w:t>
-      </w:r>
-      <w:r>
-        <w:rPr>
-          <w:sz w:val="24"/>
-          <w:szCs w:val="24"/>
-          <w:lang w:val="en-US"/>
-        </w:rPr>
-        <w:t xml:space="preserve"> died, the game directly ends </w:t>
-      </w:r>
-      <w:r>
-        <w:rPr>
-          <w:sz w:val="24"/>
-          <w:szCs w:val="24"/>
-          <w:lang w:val="en-US"/>
-        </w:rPr>
-        <w:t>without waiting computer opponents.</w:t>
+        <w:t>s are died, the game directly ends without waiting computer opponents.</w:t>
       </w:r>
     </w:p>
     <w:p>
@@ -1988,8 +1964,6 @@
           <w:lang w:val="en-US"/>
         </w:rPr>
       </w:pPr>
-      <w:bookmarkStart w:id="0" w:name="_GoBack"/>
-      <w:bookmarkEnd w:id="0"/>
       <w:r>
         <w:rPr>
           <w:sz w:val="24"/>
@@ -2351,6 +2325,16 @@
         </w:rPr>
         <w:t>Case 3 is applied.</w:t>
       </w:r>
+      <w:r>
+        <w:rPr>
+          <w:sz w:val="24"/>
+          <w:szCs w:val="24"/>
+          <w:lang w:val="en-US"/>
+        </w:rPr>
+        <w:t xml:space="preserve"> </w:t>
+      </w:r>
+      <w:bookmarkStart w:id="0" w:name="_GoBack"/>
+      <w:bookmarkEnd w:id="0"/>
     </w:p>
     <w:p>
       <w:pPr>
@@ -7308,7 +7292,7 @@
 </file>
 
 <file path=customXml/itemProps1.xml><?xml version="1.0" encoding="utf-8"?>
-<ds:datastoreItem xmlns:ds="http://schemas.openxmlformats.org/officeDocument/2006/customXml" ds:itemID="{B9A3F35B-EB8C-4FA1-B5A3-ED4C39D3261B}">
+<ds:datastoreItem xmlns:ds="http://schemas.openxmlformats.org/officeDocument/2006/customXml" ds:itemID="{6F61618C-75F3-414C-9F7C-4F259DCB77DA}">
   <ds:schemaRefs>
     <ds:schemaRef ds:uri="http://schemas.openxmlformats.org/officeDocument/2006/bibliography"/>
   </ds:schemaRefs>

</xml_diff>

<commit_message>
Functional Requirements -Small Corrections
Small changes has been made for section 3.
</commit_message>
<xml_diff>
--- a/Project Analysis Report.docx
+++ b/Project Analysis Report.docx
@@ -1000,7 +1000,17 @@
           <w:szCs w:val="24"/>
           <w:lang w:val="en-US"/>
         </w:rPr>
-        <w:t xml:space="preserve"> the winner of the game. If one of the players wins the game </w:t>
+        <w:t xml:space="preserve"> the winner of the game. If one of the pl</w:t>
+      </w:r>
+      <w:bookmarkStart w:id="1" w:name="_GoBack"/>
+      <w:bookmarkEnd w:id="1"/>
+      <w:r>
+        <w:rPr>
+          <w:rFonts w:eastAsia="Times New Roman" w:cs="Times New Roman"/>
+          <w:szCs w:val="24"/>
+          <w:lang w:val="en-US"/>
+        </w:rPr>
+        <w:t xml:space="preserve">ayers wins the game </w:t>
       </w:r>
       <w:r>
         <w:rPr>
@@ -1977,18 +1987,57 @@
         <w:pStyle w:val="Heading2"/>
       </w:pPr>
       <w:r>
-        <w:t>Single Player</w:t>
+        <w:t>Playing SingleP</w:t>
+      </w:r>
+      <w:r>
+        <w:t>layer</w:t>
+      </w:r>
+      <w:r>
+        <w:t xml:space="preserve"> Game</w:t>
       </w:r>
     </w:p>
     <w:p>
       <w:pPr>
         <w:jc w:val="both"/>
-      </w:pPr>
-      <w:r>
+        <w:rPr>
+          <w:lang w:val="en-US"/>
+        </w:rPr>
+      </w:pPr>
+      <w:r>
+        <w:rPr>
+          <w:lang w:val="en-US"/>
+        </w:rPr>
         <w:tab/>
       </w:r>
       <w:r>
-        <w:t xml:space="preserve">Users who wants to play xxxxx game by only one player can select “Single Player” option from main menu and when they choose this option the game will start with default settings from first level. There are 5 levels with increased difficulties. They can have 3 opponents by their own choices all of these players will different colors and the last man standing will win the game.  When all levels finished a screen will occur and if the player makes a high score then this score will be added to high score list. Then system will open main menu screen. </w:t>
+        <w:rPr>
+          <w:lang w:val="en-US"/>
+        </w:rPr>
+        <w:t xml:space="preserve">Users who wants to play </w:t>
+      </w:r>
+      <w:r>
+        <w:rPr>
+          <w:lang w:val="en-US"/>
+        </w:rPr>
+        <w:t>Bombalamasyon</w:t>
+      </w:r>
+      <w:r>
+        <w:rPr>
+          <w:lang w:val="en-US"/>
+        </w:rPr>
+        <w:t xml:space="preserve"> game by onl</w:t>
+      </w:r>
+      <w:r>
+        <w:rPr>
+          <w:lang w:val="en-US"/>
+        </w:rPr>
+        <w:t>y one player can select “Single</w:t>
+      </w:r>
+      <w:r>
+        <w:rPr>
+          <w:lang w:val="en-US"/>
+        </w:rPr>
+        <w:t xml:space="preserve">Player” option from main menu and when they choose this option the game will start with default settings from first level. There are 5 levels with increased difficulties. They can have 3 opponents by their own choices all of these players will different colors and the last man standing will win the game.  When all levels finished a screen will occur and if the player makes a high score then this score will be added to high score list. Then system will open main menu screen. </w:t>
       </w:r>
     </w:p>
     <w:p>
@@ -1997,17 +2046,32 @@
         <w:jc w:val="both"/>
       </w:pPr>
       <w:r>
+        <w:t xml:space="preserve">Playing </w:t>
+      </w:r>
+      <w:r>
         <w:t>Multiplayer</w:t>
       </w:r>
+      <w:r>
+        <w:t xml:space="preserve"> Game</w:t>
+      </w:r>
     </w:p>
     <w:p>
       <w:pPr>
         <w:jc w:val="both"/>
-      </w:pPr>
-      <w:r>
+        <w:rPr>
+          <w:lang w:val="en-US"/>
+        </w:rPr>
+      </w:pPr>
+      <w:r>
+        <w:rPr>
+          <w:lang w:val="en-US"/>
+        </w:rPr>
         <w:tab/>
       </w:r>
       <w:r>
+        <w:rPr>
+          <w:lang w:val="en-US"/>
+        </w:rPr>
         <w:t>If users want to play this game with two players then they select “Multiplayer” option from main menu. Players will try to be the last man while they are playing with other player and computer opponents.</w:t>
       </w:r>
     </w:p>
@@ -2019,20 +2083,39 @@
       <w:r>
         <w:lastRenderedPageBreak/>
         <w:tab/>
-      </w:r>
-      <w:r>
         <w:t>Pause Menu</w:t>
       </w:r>
     </w:p>
     <w:p>
       <w:pPr>
         <w:jc w:val="both"/>
-      </w:pPr>
-      <w:r>
+        <w:rPr>
+          <w:lang w:val="en-US"/>
+        </w:rPr>
+      </w:pPr>
+      <w:r>
+        <w:rPr>
+          <w:lang w:val="en-US"/>
+        </w:rPr>
         <w:tab/>
       </w:r>
       <w:r>
-        <w:t>Users can stop the game by pressing “Pause Menu” button to change options, get help, or exit from the game. However if they don’t want to exit game and just pressed this button to change options or get help then they can press continue game button for returning to play. Also in this screen players can see the remaining time and scores of all players.</w:t>
+        <w:rPr>
+          <w:lang w:val="en-US"/>
+        </w:rPr>
+        <w:t>Users can stop the game by pressing “Pause Menu” button to change options, get help, or exit from the game. However if they don’t want to exit game and just pressed this button to change options or get help then they can press continue game button for returning to play. Also in this screen</w:t>
+      </w:r>
+      <w:r>
+        <w:rPr>
+          <w:lang w:val="en-US"/>
+        </w:rPr>
+        <w:t>,</w:t>
+      </w:r>
+      <w:r>
+        <w:rPr>
+          <w:lang w:val="en-US"/>
+        </w:rPr>
+        <w:t xml:space="preserve"> players can see the remaining time and scores of all players.</w:t>
       </w:r>
     </w:p>
     <w:p>
@@ -2048,12 +2131,168 @@
     <w:p>
       <w:pPr>
         <w:jc w:val="both"/>
-      </w:pPr>
-      <w:r>
+        <w:rPr>
+          <w:lang w:val="en-US"/>
+        </w:rPr>
+      </w:pPr>
+      <w:r>
+        <w:rPr>
+          <w:lang w:val="en-US"/>
+        </w:rPr>
         <w:tab/>
-      </w:r>
-      <w:r>
-        <w:t xml:space="preserve">Players can achieve “Options” from main menu or pause menu to change game configurations. Users can change game speed respect to their own skills, change volume of sounds and music according to their own demands. Then they can click “Save and Exit” or “Exit” button to exit from “Options”. </w:t>
+        <w:t>To increase game experience, p</w:t>
+      </w:r>
+      <w:r>
+        <w:rPr>
+          <w:lang w:val="en-US"/>
+        </w:rPr>
+        <w:t xml:space="preserve">layers can change game configurations </w:t>
+      </w:r>
+      <w:r>
+        <w:rPr>
+          <w:lang w:val="en-US"/>
+        </w:rPr>
+        <w:t xml:space="preserve">by </w:t>
+      </w:r>
+      <w:r>
+        <w:rPr>
+          <w:lang w:val="en-US"/>
+        </w:rPr>
+        <w:t>achiev</w:t>
+      </w:r>
+      <w:r>
+        <w:rPr>
+          <w:lang w:val="en-US"/>
+        </w:rPr>
+        <w:t>ing</w:t>
+      </w:r>
+      <w:r>
+        <w:rPr>
+          <w:lang w:val="en-US"/>
+        </w:rPr>
+        <w:t xml:space="preserve"> “Options” from main menu or pause menu. Users can change</w:t>
+      </w:r>
+      <w:r>
+        <w:rPr>
+          <w:lang w:val="en-US"/>
+        </w:rPr>
+        <w:t>:</w:t>
+      </w:r>
+    </w:p>
+    <w:p>
+      <w:pPr>
+        <w:pStyle w:val="ListParagraph"/>
+        <w:numPr>
+          <w:ilvl w:val="0"/>
+          <w:numId w:val="14"/>
+        </w:numPr>
+        <w:jc w:val="both"/>
+        <w:rPr>
+          <w:lang w:val="en-US"/>
+        </w:rPr>
+      </w:pPr>
+      <w:r>
+        <w:rPr>
+          <w:lang w:val="en-US"/>
+        </w:rPr>
+        <w:t>G</w:t>
+      </w:r>
+      <w:r>
+        <w:rPr>
+          <w:lang w:val="en-US"/>
+        </w:rPr>
+        <w:t xml:space="preserve">ame speed </w:t>
+      </w:r>
+      <w:r>
+        <w:rPr>
+          <w:lang w:val="en-US"/>
+        </w:rPr>
+        <w:t>according</w:t>
+      </w:r>
+      <w:r>
+        <w:rPr>
+          <w:lang w:val="en-US"/>
+        </w:rPr>
+        <w:t xml:space="preserve"> to their own skills and experience in game playing (playing in high speed is usually harder)</w:t>
+      </w:r>
+    </w:p>
+    <w:p>
+      <w:pPr>
+        <w:pStyle w:val="ListParagraph"/>
+        <w:numPr>
+          <w:ilvl w:val="0"/>
+          <w:numId w:val="14"/>
+        </w:numPr>
+        <w:jc w:val="both"/>
+        <w:rPr>
+          <w:lang w:val="en-US"/>
+        </w:rPr>
+      </w:pPr>
+      <w:r>
+        <w:rPr>
+          <w:lang w:val="en-US"/>
+        </w:rPr>
+        <w:t>Change volume of sound effects</w:t>
+      </w:r>
+    </w:p>
+    <w:p>
+      <w:pPr>
+        <w:pStyle w:val="ListParagraph"/>
+        <w:numPr>
+          <w:ilvl w:val="0"/>
+          <w:numId w:val="14"/>
+        </w:numPr>
+        <w:jc w:val="both"/>
+        <w:rPr>
+          <w:lang w:val="en-US"/>
+        </w:rPr>
+      </w:pPr>
+      <w:r>
+        <w:rPr>
+          <w:lang w:val="en-US"/>
+        </w:rPr>
+        <w:t>Change volume of background music</w:t>
+      </w:r>
+    </w:p>
+    <w:p>
+      <w:pPr>
+        <w:ind w:left="360"/>
+        <w:jc w:val="both"/>
+        <w:rPr>
+          <w:lang w:val="en-US"/>
+        </w:rPr>
+      </w:pPr>
+      <w:r>
+        <w:rPr>
+          <w:lang w:val="en-US"/>
+        </w:rPr>
+        <w:t>T</w:t>
+      </w:r>
+      <w:r>
+        <w:rPr>
+          <w:lang w:val="en-US"/>
+        </w:rPr>
+        <w:t>hen they can click “Save and Exit” or “Exit</w:t>
+      </w:r>
+      <w:r>
+        <w:rPr>
+          <w:lang w:val="en-US"/>
+        </w:rPr>
+        <w:t xml:space="preserve"> without </w:t>
+      </w:r>
+      <w:proofErr w:type="gramStart"/>
+      <w:r>
+        <w:rPr>
+          <w:lang w:val="en-US"/>
+        </w:rPr>
+        <w:t>Saving</w:t>
+      </w:r>
+      <w:proofErr w:type="gramEnd"/>
+      <w:r>
+        <w:rPr>
+          <w:lang w:val="en-US"/>
+        </w:rPr>
+        <w:t xml:space="preserve">” button to exit from “Options”. </w:t>
       </w:r>
     </w:p>
     <w:p>
@@ -2069,23 +2308,160 @@
     <w:p>
       <w:pPr>
         <w:jc w:val="both"/>
-      </w:pPr>
-      <w:r>
+        <w:rPr>
+          <w:lang w:val="en-US"/>
+        </w:rPr>
+      </w:pPr>
+      <w:r>
+        <w:rPr>
+          <w:lang w:val="en-US"/>
+        </w:rPr>
         <w:tab/>
       </w:r>
       <w:r>
-        <w:t xml:space="preserve">If player wants to be informed about rules, game information or keys they can enter to “Help” option. The keys and their functions written here for players. </w:t>
-      </w:r>
-    </w:p>
-    <w:p>
-      <w:pPr>
+        <w:rPr>
+          <w:lang w:val="en-US"/>
+        </w:rPr>
+        <w:t>P</w:t>
+      </w:r>
+      <w:r>
+        <w:rPr>
+          <w:lang w:val="en-US"/>
+        </w:rPr>
+        <w:t xml:space="preserve">layer </w:t>
+      </w:r>
+      <w:r>
+        <w:rPr>
+          <w:lang w:val="en-US"/>
+        </w:rPr>
+        <w:t xml:space="preserve">can </w:t>
+      </w:r>
+      <w:r>
+        <w:rPr>
+          <w:lang w:val="en-US"/>
+        </w:rPr>
+        <w:t xml:space="preserve">be informed about rules, game information or keys </w:t>
+      </w:r>
+      <w:r>
+        <w:rPr>
+          <w:lang w:val="en-US"/>
+        </w:rPr>
+        <w:t xml:space="preserve">by </w:t>
+      </w:r>
+      <w:r>
+        <w:rPr>
+          <w:lang w:val="en-US"/>
+        </w:rPr>
+        <w:t>enter</w:t>
+      </w:r>
+      <w:r>
+        <w:rPr>
+          <w:lang w:val="en-US"/>
+        </w:rPr>
+        <w:t>ing</w:t>
+      </w:r>
+      <w:r>
+        <w:rPr>
+          <w:lang w:val="en-US"/>
+        </w:rPr>
+        <w:t xml:space="preserve"> to “Help” option</w:t>
+      </w:r>
+      <w:r>
+        <w:rPr>
+          <w:lang w:val="en-US"/>
+        </w:rPr>
+        <w:t xml:space="preserve"> with using buttons in Main Menu or Pause Menu. The help menu contains the following information:</w:t>
+      </w:r>
+    </w:p>
+    <w:p>
+      <w:pPr>
+        <w:pStyle w:val="ListParagraph"/>
+        <w:numPr>
+          <w:ilvl w:val="0"/>
+          <w:numId w:val="15"/>
+        </w:numPr>
         <w:jc w:val="both"/>
-      </w:pPr>
-      <w:r>
-        <w:t xml:space="preserve"> </w:t>
-      </w:r>
-      <w:r>
-        <w:tab/>
+        <w:rPr>
+          <w:lang w:val="en-US"/>
+        </w:rPr>
+      </w:pPr>
+      <w:r>
+        <w:rPr>
+          <w:lang w:val="en-US"/>
+        </w:rPr>
+        <w:t>The purpose of the game</w:t>
+      </w:r>
+    </w:p>
+    <w:p>
+      <w:pPr>
+        <w:pStyle w:val="ListParagraph"/>
+        <w:numPr>
+          <w:ilvl w:val="0"/>
+          <w:numId w:val="15"/>
+        </w:numPr>
+        <w:jc w:val="both"/>
+        <w:rPr>
+          <w:lang w:val="en-US"/>
+        </w:rPr>
+      </w:pPr>
+      <w:r>
+        <w:rPr>
+          <w:lang w:val="en-US"/>
+        </w:rPr>
+        <w:t>Rules of the game</w:t>
+      </w:r>
+    </w:p>
+    <w:p>
+      <w:pPr>
+        <w:pStyle w:val="ListParagraph"/>
+        <w:numPr>
+          <w:ilvl w:val="0"/>
+          <w:numId w:val="15"/>
+        </w:numPr>
+        <w:jc w:val="both"/>
+        <w:rPr>
+          <w:lang w:val="en-US"/>
+        </w:rPr>
+      </w:pPr>
+      <w:r>
+        <w:rPr>
+          <w:lang w:val="en-US"/>
+        </w:rPr>
+        <w:t>Control keys</w:t>
+      </w:r>
+    </w:p>
+    <w:p>
+      <w:pPr>
+        <w:pStyle w:val="ListParagraph"/>
+        <w:numPr>
+          <w:ilvl w:val="0"/>
+          <w:numId w:val="15"/>
+        </w:numPr>
+        <w:jc w:val="both"/>
+        <w:rPr>
+          <w:lang w:val="en-US"/>
+        </w:rPr>
+      </w:pPr>
+      <w:r>
+        <w:rPr>
+          <w:lang w:val="en-US"/>
+        </w:rPr>
+        <w:t xml:space="preserve">Wall types and powerups </w:t>
+      </w:r>
+    </w:p>
+    <w:p>
+      <w:pPr>
+        <w:ind w:firstLine="360"/>
+        <w:jc w:val="both"/>
+        <w:rPr>
+          <w:lang w:val="en-US"/>
+        </w:rPr>
+      </w:pPr>
+      <w:r>
+        <w:rPr>
+          <w:lang w:val="en-US"/>
+        </w:rPr>
+        <w:t xml:space="preserve">The gaming experience can be increased by learning more about the game and playing better. </w:t>
       </w:r>
     </w:p>
     <w:p>
@@ -2100,15 +2476,52 @@
     <w:p>
       <w:pPr>
         <w:jc w:val="both"/>
-      </w:pPr>
-      <w:r>
+        <w:rPr>
+          <w:lang w:val="en-US"/>
+        </w:rPr>
+      </w:pPr>
+      <w:r>
+        <w:rPr>
+          <w:lang w:val="en-US"/>
+        </w:rPr>
         <w:tab/>
       </w:r>
       <w:r>
-        <w:t>General information about designers of the game included in this part for users wants to look documents about game. Also this is the official part of this project for owners of this game to claim copyright.</w:t>
-      </w:r>
-      <w:bookmarkStart w:id="1" w:name="_GoBack"/>
-      <w:bookmarkEnd w:id="1"/>
+        <w:rPr>
+          <w:lang w:val="en-US"/>
+        </w:rPr>
+        <w:t xml:space="preserve">General information about </w:t>
+      </w:r>
+      <w:r>
+        <w:rPr>
+          <w:lang w:val="en-US"/>
+        </w:rPr>
+        <w:t>developers</w:t>
+      </w:r>
+      <w:r>
+        <w:rPr>
+          <w:lang w:val="en-US"/>
+        </w:rPr>
+        <w:t xml:space="preserve"> of the game included in </w:t>
+      </w:r>
+      <w:r>
+        <w:rPr>
+          <w:lang w:val="en-US"/>
+        </w:rPr>
+        <w:t xml:space="preserve">Credits </w:t>
+      </w:r>
+      <w:r>
+        <w:rPr>
+          <w:lang w:val="en-US"/>
+        </w:rPr>
+        <w:t xml:space="preserve">for </w:t>
+      </w:r>
+      <w:r>
+        <w:rPr>
+          <w:lang w:val="en-US"/>
+        </w:rPr>
+        <w:t xml:space="preserve">users to allow them contact with developers to express suggestions and their own experience about the game. With the feedback from the users, game can be improved. </w:t>
+      </w:r>
     </w:p>
     <w:p>
       <w:pPr>
@@ -2116,18 +2529,106 @@
         <w:jc w:val="both"/>
       </w:pPr>
       <w:r>
-        <w:t xml:space="preserve"> High Scores</w:t>
+        <w:lastRenderedPageBreak/>
+        <w:t>High Scores</w:t>
       </w:r>
     </w:p>
     <w:p>
       <w:pPr>
         <w:jc w:val="both"/>
-      </w:pPr>
-      <w:r>
+        <w:rPr>
+          <w:lang w:val="en-US"/>
+        </w:rPr>
+      </w:pPr>
+      <w:r>
+        <w:rPr>
+          <w:lang w:val="en-US"/>
+        </w:rPr>
         <w:tab/>
       </w:r>
       <w:r>
-        <w:t>Players can select “High Scores” from main menu or pause menu to look best scores of the players also end of the game if the player reach or pass one of these scores then they enter this list. This section helps people to compare their skills and scores to people who play this game also all over world.</w:t>
+        <w:rPr>
+          <w:lang w:val="en-US"/>
+        </w:rPr>
+        <w:t xml:space="preserve">Players can select “High Scores” from </w:t>
+      </w:r>
+      <w:r>
+        <w:rPr>
+          <w:lang w:val="en-US"/>
+        </w:rPr>
+        <w:t>M</w:t>
+      </w:r>
+      <w:r>
+        <w:rPr>
+          <w:lang w:val="en-US"/>
+        </w:rPr>
+        <w:t xml:space="preserve">ain </w:t>
+      </w:r>
+      <w:r>
+        <w:rPr>
+          <w:lang w:val="en-US"/>
+        </w:rPr>
+        <w:t>M</w:t>
+      </w:r>
+      <w:r>
+        <w:rPr>
+          <w:lang w:val="en-US"/>
+        </w:rPr>
+        <w:t xml:space="preserve">enu to </w:t>
+      </w:r>
+      <w:r>
+        <w:rPr>
+          <w:lang w:val="en-US"/>
+        </w:rPr>
+        <w:t>look best scores of the players. Also, at</w:t>
+      </w:r>
+      <w:r>
+        <w:rPr>
+          <w:lang w:val="en-US"/>
+        </w:rPr>
+        <w:t xml:space="preserve"> end of the game</w:t>
+      </w:r>
+      <w:r>
+        <w:rPr>
+          <w:lang w:val="en-US"/>
+        </w:rPr>
+        <w:t xml:space="preserve"> if the player</w:t>
+      </w:r>
+      <w:r>
+        <w:rPr>
+          <w:lang w:val="en-US"/>
+        </w:rPr>
+        <w:t xml:space="preserve"> pass one of </w:t>
+      </w:r>
+      <w:r>
+        <w:rPr>
+          <w:lang w:val="en-US"/>
+        </w:rPr>
+        <w:t xml:space="preserve">the high scores, </w:t>
+      </w:r>
+      <w:r>
+        <w:rPr>
+          <w:lang w:val="en-US"/>
+        </w:rPr>
+        <w:t xml:space="preserve">they enter this list. This section helps people to compare their skills and scores </w:t>
+      </w:r>
+      <w:r>
+        <w:rPr>
+          <w:lang w:val="en-US"/>
+        </w:rPr>
+        <w:t>with other</w:t>
+      </w:r>
+      <w:r>
+        <w:rPr>
+          <w:lang w:val="en-US"/>
+        </w:rPr>
+        <w:t xml:space="preserve"> people who play this game</w:t>
+      </w:r>
+      <w:r>
+        <w:rPr>
+          <w:lang w:val="en-US"/>
+        </w:rPr>
+        <w:t xml:space="preserve"> and it raises the competition in the game which makes it more enjoyable. </w:t>
       </w:r>
     </w:p>
     <w:p>
@@ -2151,12 +2652,13 @@
       </w:r>
     </w:p>
     <w:p/>
+    <w:p/>
+    <w:p/>
     <w:p>
       <w:pPr>
         <w:pStyle w:val="Heading1"/>
       </w:pPr>
       <w:r>
-        <w:lastRenderedPageBreak/>
         <w:t>System models</w:t>
       </w:r>
     </w:p>
@@ -2250,6 +2752,7 @@
         <w:pStyle w:val="Heading2"/>
       </w:pPr>
       <w:r>
+        <w:lastRenderedPageBreak/>
         <w:t>Use cases</w:t>
       </w:r>
     </w:p>
@@ -2540,7 +3043,6 @@
           <w:szCs w:val="24"/>
           <w:lang w:val="en-US"/>
         </w:rPr>
-        <w:lastRenderedPageBreak/>
         <w:t>P</w:t>
       </w:r>
       <w:r>
@@ -2956,6 +3458,7 @@
           <w:szCs w:val="24"/>
           <w:lang w:val="en-US"/>
         </w:rPr>
+        <w:lastRenderedPageBreak/>
         <w:t xml:space="preserve">A.1. </w:t>
       </w:r>
       <w:r>
@@ -3141,24 +3644,6 @@
     </w:p>
     <w:p>
       <w:pPr>
-        <w:ind w:left="2124"/>
-        <w:rPr>
-          <w:szCs w:val="24"/>
-          <w:lang w:val="en-US"/>
-        </w:rPr>
-      </w:pPr>
-    </w:p>
-    <w:p>
-      <w:pPr>
-        <w:ind w:left="2124"/>
-        <w:rPr>
-          <w:szCs w:val="24"/>
-          <w:lang w:val="en-US"/>
-        </w:rPr>
-      </w:pPr>
-    </w:p>
-    <w:p>
-      <w:pPr>
         <w:rPr>
           <w:b/>
           <w:szCs w:val="24"/>
@@ -3173,530 +3658,530 @@
           <w:u w:val="single"/>
           <w:lang w:val="en-US"/>
         </w:rPr>
+        <w:t>Use case #</w:t>
+      </w:r>
+      <w:r>
+        <w:rPr>
+          <w:b/>
+          <w:szCs w:val="24"/>
+          <w:u w:val="single"/>
+          <w:lang w:val="en-US"/>
+        </w:rPr>
+        <w:t>2</w:t>
+      </w:r>
+      <w:r>
+        <w:rPr>
+          <w:b/>
+          <w:szCs w:val="24"/>
+          <w:u w:val="single"/>
+          <w:lang w:val="en-US"/>
+        </w:rPr>
+        <w:t>:</w:t>
+      </w:r>
+    </w:p>
+    <w:p>
+      <w:pPr>
+        <w:ind w:firstLine="708"/>
+        <w:rPr>
+          <w:szCs w:val="24"/>
+          <w:lang w:val="en-US"/>
+        </w:rPr>
+      </w:pPr>
+      <w:r>
+        <w:rPr>
+          <w:b/>
+          <w:szCs w:val="24"/>
+          <w:lang w:val="en-US"/>
+        </w:rPr>
+        <w:t>Use case name:</w:t>
+      </w:r>
+      <w:r>
+        <w:rPr>
+          <w:szCs w:val="24"/>
+          <w:lang w:val="en-US"/>
+        </w:rPr>
+        <w:t xml:space="preserve"> </w:t>
+      </w:r>
+      <w:r>
+        <w:rPr>
+          <w:szCs w:val="24"/>
+          <w:lang w:val="en-US"/>
+        </w:rPr>
+        <w:t>Multiplayer</w:t>
+      </w:r>
+    </w:p>
+    <w:p>
+      <w:pPr>
+        <w:ind w:firstLine="708"/>
+        <w:rPr>
+          <w:szCs w:val="24"/>
+          <w:lang w:val="en-US"/>
+        </w:rPr>
+      </w:pPr>
+      <w:r>
+        <w:rPr>
+          <w:b/>
+          <w:szCs w:val="24"/>
+          <w:lang w:val="en-US"/>
+        </w:rPr>
+        <w:t>Participating actors:</w:t>
+      </w:r>
+      <w:r>
+        <w:rPr>
+          <w:szCs w:val="24"/>
+          <w:lang w:val="en-US"/>
+        </w:rPr>
+        <w:t xml:space="preserve"> Player1 &amp; Player2</w:t>
+      </w:r>
+    </w:p>
+    <w:p>
+      <w:pPr>
+        <w:ind w:left="708"/>
+        <w:rPr>
+          <w:szCs w:val="24"/>
+          <w:lang w:val="en-US"/>
+        </w:rPr>
+      </w:pPr>
+      <w:r>
+        <w:rPr>
+          <w:b/>
+          <w:szCs w:val="24"/>
+          <w:lang w:val="en-US"/>
+        </w:rPr>
+        <w:t xml:space="preserve">Interests: </w:t>
+      </w:r>
+      <w:r>
+        <w:rPr>
+          <w:szCs w:val="24"/>
+          <w:lang w:val="en-US"/>
+        </w:rPr>
+        <w:t>Player</w:t>
+      </w:r>
+      <w:r>
+        <w:rPr>
+          <w:szCs w:val="24"/>
+          <w:lang w:val="en-US"/>
+        </w:rPr>
+        <w:t>s</w:t>
+      </w:r>
+      <w:r>
+        <w:rPr>
+          <w:szCs w:val="24"/>
+          <w:lang w:val="en-US"/>
+        </w:rPr>
+        <w:t xml:space="preserve"> aims to be the last man standing</w:t>
+      </w:r>
+      <w:r>
+        <w:rPr>
+          <w:szCs w:val="24"/>
+          <w:lang w:val="en-US"/>
+        </w:rPr>
+        <w:t xml:space="preserve"> by defeating both other player and computer </w:t>
+      </w:r>
+      <w:r>
+        <w:rPr>
+          <w:szCs w:val="24"/>
+          <w:lang w:val="en-US"/>
+        </w:rPr>
+        <w:t>opponents</w:t>
+      </w:r>
+      <w:r>
+        <w:rPr>
+          <w:szCs w:val="24"/>
+          <w:lang w:val="en-US"/>
+        </w:rPr>
+        <w:t xml:space="preserve"> </w:t>
+      </w:r>
+      <w:r>
+        <w:rPr>
+          <w:szCs w:val="24"/>
+          <w:lang w:val="en-US"/>
+        </w:rPr>
+        <w:t xml:space="preserve">with a high score. </w:t>
+      </w:r>
+    </w:p>
+    <w:p>
+      <w:pPr>
+        <w:ind w:left="708"/>
+        <w:rPr>
+          <w:szCs w:val="24"/>
+          <w:lang w:val="en-US"/>
+        </w:rPr>
+      </w:pPr>
+      <w:r>
+        <w:rPr>
+          <w:b/>
+          <w:szCs w:val="24"/>
+          <w:lang w:val="en-US"/>
+        </w:rPr>
+        <w:t xml:space="preserve">Entry condition: </w:t>
+      </w:r>
+      <w:r>
+        <w:rPr>
+          <w:szCs w:val="24"/>
+          <w:lang w:val="en-US"/>
+        </w:rPr>
+        <w:t xml:space="preserve">Player had executed the game and he is on the main menu, presses the </w:t>
+      </w:r>
+      <w:r>
+        <w:rPr>
+          <w:szCs w:val="24"/>
+          <w:lang w:val="en-US"/>
+        </w:rPr>
+        <w:t>“</w:t>
+      </w:r>
+      <w:r>
+        <w:rPr>
+          <w:szCs w:val="24"/>
+          <w:lang w:val="en-US"/>
+        </w:rPr>
+        <w:t>Multi</w:t>
+      </w:r>
+      <w:r>
+        <w:rPr>
+          <w:szCs w:val="24"/>
+          <w:lang w:val="en-US"/>
+        </w:rPr>
+        <w:t>p</w:t>
+      </w:r>
+      <w:r>
+        <w:rPr>
+          <w:szCs w:val="24"/>
+          <w:lang w:val="en-US"/>
+        </w:rPr>
+        <w:t>layer</w:t>
+      </w:r>
+      <w:r>
+        <w:rPr>
+          <w:szCs w:val="24"/>
+          <w:lang w:val="en-US"/>
+        </w:rPr>
+        <w:t>”</w:t>
+      </w:r>
+      <w:r>
+        <w:rPr>
+          <w:szCs w:val="24"/>
+          <w:lang w:val="en-US"/>
+        </w:rPr>
+        <w:t xml:space="preserve"> button. </w:t>
+      </w:r>
+    </w:p>
+    <w:p>
+      <w:pPr>
+        <w:ind w:firstLine="708"/>
+        <w:rPr>
+          <w:szCs w:val="24"/>
+          <w:lang w:val="en-US"/>
+        </w:rPr>
+      </w:pPr>
+      <w:r>
+        <w:rPr>
+          <w:b/>
+          <w:szCs w:val="24"/>
+          <w:lang w:val="en-US"/>
+        </w:rPr>
+        <w:t xml:space="preserve">Exit condition: </w:t>
+      </w:r>
+      <w:r>
+        <w:rPr>
+          <w:szCs w:val="24"/>
+          <w:lang w:val="en-US"/>
+        </w:rPr>
+        <w:t>Player</w:t>
+      </w:r>
+      <w:r>
+        <w:rPr>
+          <w:szCs w:val="24"/>
+          <w:lang w:val="en-US"/>
+        </w:rPr>
+        <w:t xml:space="preserve"> presse</w:t>
+      </w:r>
+      <w:r>
+        <w:rPr>
+          <w:szCs w:val="24"/>
+          <w:lang w:val="en-US"/>
+        </w:rPr>
+        <w:t>s</w:t>
+      </w:r>
+      <w:r>
+        <w:rPr>
+          <w:szCs w:val="24"/>
+          <w:lang w:val="en-US"/>
+        </w:rPr>
+        <w:t xml:space="preserve"> the </w:t>
+      </w:r>
+      <w:r>
+        <w:rPr>
+          <w:szCs w:val="24"/>
+          <w:lang w:val="en-US"/>
+        </w:rPr>
+        <w:t>“Pause G</w:t>
+      </w:r>
+      <w:r>
+        <w:rPr>
+          <w:szCs w:val="24"/>
+          <w:lang w:val="en-US"/>
+        </w:rPr>
+        <w:t>ame</w:t>
+      </w:r>
+      <w:r>
+        <w:rPr>
+          <w:szCs w:val="24"/>
+          <w:lang w:val="en-US"/>
+        </w:rPr>
+        <w:t>”</w:t>
+      </w:r>
+      <w:r>
+        <w:rPr>
+          <w:szCs w:val="24"/>
+          <w:lang w:val="en-US"/>
+        </w:rPr>
+        <w:t xml:space="preserve"> button or game is over.</w:t>
+      </w:r>
+    </w:p>
+    <w:p>
+      <w:pPr>
+        <w:ind w:firstLine="708"/>
+        <w:rPr>
+          <w:szCs w:val="24"/>
+          <w:lang w:val="en-US"/>
+        </w:rPr>
+      </w:pPr>
+      <w:r>
+        <w:rPr>
+          <w:b/>
+          <w:szCs w:val="24"/>
+          <w:lang w:val="en-US"/>
+        </w:rPr>
+        <w:t xml:space="preserve">Pre-condition:  </w:t>
+      </w:r>
+      <w:r>
+        <w:rPr>
+          <w:szCs w:val="24"/>
+          <w:lang w:val="en-US"/>
+        </w:rPr>
+        <w:t>The default or last saved settings is applied.</w:t>
+      </w:r>
+    </w:p>
+    <w:p>
+      <w:pPr>
+        <w:ind w:left="708"/>
+        <w:rPr>
+          <w:b/>
+          <w:szCs w:val="24"/>
+          <w:lang w:val="en-US"/>
+        </w:rPr>
+      </w:pPr>
+      <w:r>
+        <w:rPr>
+          <w:b/>
+          <w:szCs w:val="24"/>
+          <w:lang w:val="en-US"/>
+        </w:rPr>
+        <w:t>Post</w:t>
+      </w:r>
+      <w:r>
+        <w:rPr>
+          <w:b/>
+          <w:szCs w:val="24"/>
+          <w:lang w:val="en-US"/>
+        </w:rPr>
+        <w:t xml:space="preserve">-condition:  </w:t>
+      </w:r>
+      <w:r>
+        <w:rPr>
+          <w:szCs w:val="24"/>
+          <w:lang w:val="en-US"/>
+        </w:rPr>
+        <w:t xml:space="preserve">The score of the </w:t>
+      </w:r>
+      <w:r>
+        <w:rPr>
+          <w:szCs w:val="24"/>
+          <w:lang w:val="en-US"/>
+        </w:rPr>
+        <w:t xml:space="preserve">winner </w:t>
+      </w:r>
+      <w:r>
+        <w:rPr>
+          <w:szCs w:val="24"/>
+          <w:lang w:val="en-US"/>
+        </w:rPr>
+        <w:t>player is added to high score chart if he makes enough score.</w:t>
+      </w:r>
+    </w:p>
+    <w:p>
+      <w:pPr>
+        <w:ind w:firstLine="708"/>
+        <w:rPr>
+          <w:b/>
+          <w:szCs w:val="24"/>
+          <w:lang w:val="en-US"/>
+        </w:rPr>
+      </w:pPr>
+      <w:r>
+        <w:rPr>
+          <w:b/>
+          <w:szCs w:val="24"/>
+          <w:lang w:val="en-US"/>
+        </w:rPr>
+        <w:t>Main Flow of Events:</w:t>
+      </w:r>
+    </w:p>
+    <w:p>
+      <w:pPr>
+        <w:ind w:left="1416"/>
+        <w:rPr>
+          <w:szCs w:val="24"/>
+          <w:lang w:val="en-US"/>
+        </w:rPr>
+      </w:pPr>
+      <w:r>
+        <w:rPr>
+          <w:szCs w:val="24"/>
+          <w:lang w:val="en-US"/>
+        </w:rPr>
+        <w:t xml:space="preserve">1. Player starts </w:t>
+      </w:r>
+      <w:r>
+        <w:rPr>
+          <w:szCs w:val="24"/>
+          <w:lang w:val="en-US"/>
+        </w:rPr>
+        <w:t xml:space="preserve">the </w:t>
+      </w:r>
+      <w:r>
+        <w:rPr>
+          <w:szCs w:val="24"/>
+          <w:lang w:val="en-US"/>
+        </w:rPr>
+        <w:t>game and clicks “</w:t>
+      </w:r>
+      <w:r>
+        <w:rPr>
+          <w:szCs w:val="24"/>
+          <w:lang w:val="en-US"/>
+        </w:rPr>
+        <w:t>Multi</w:t>
+      </w:r>
+      <w:r>
+        <w:rPr>
+          <w:szCs w:val="24"/>
+          <w:lang w:val="en-US"/>
+        </w:rPr>
+        <w:t>p</w:t>
+      </w:r>
+      <w:r>
+        <w:rPr>
+          <w:szCs w:val="24"/>
+          <w:lang w:val="en-US"/>
+        </w:rPr>
+        <w:t>layer” button.</w:t>
+      </w:r>
+    </w:p>
+    <w:p>
+      <w:pPr>
+        <w:ind w:left="1416"/>
+        <w:rPr>
+          <w:szCs w:val="24"/>
+          <w:lang w:val="en-US"/>
+        </w:rPr>
+      </w:pPr>
+      <w:r>
+        <w:rPr>
+          <w:szCs w:val="24"/>
+          <w:lang w:val="en-US"/>
+        </w:rPr>
+        <w:t>2. System creates the game area for the first level.</w:t>
+      </w:r>
+    </w:p>
+    <w:p>
+      <w:pPr>
+        <w:ind w:left="1416"/>
+        <w:rPr>
+          <w:szCs w:val="24"/>
+          <w:lang w:val="en-US"/>
+        </w:rPr>
+      </w:pPr>
+      <w:r>
+        <w:rPr>
+          <w:szCs w:val="24"/>
+          <w:lang w:val="en-US"/>
+        </w:rPr>
+        <w:t xml:space="preserve">3. Players start playing corresponding level. </w:t>
+      </w:r>
+    </w:p>
+    <w:p>
+      <w:pPr>
+        <w:ind w:left="1416"/>
+        <w:rPr>
+          <w:szCs w:val="24"/>
+          <w:lang w:val="en-US"/>
+        </w:rPr>
+      </w:pPr>
+      <w:r>
+        <w:rPr>
+          <w:szCs w:val="24"/>
+          <w:lang w:val="en-US"/>
+        </w:rPr>
+        <w:t>4. The game continues until only one player remains. If both 2 players are died, the game directly ends without waiting computer opponents.</w:t>
+      </w:r>
+    </w:p>
+    <w:p>
+      <w:pPr>
+        <w:ind w:left="1416"/>
+        <w:rPr>
+          <w:szCs w:val="24"/>
+          <w:lang w:val="en-US"/>
+        </w:rPr>
+      </w:pPr>
+      <w:r>
+        <w:rPr>
+          <w:szCs w:val="24"/>
+          <w:lang w:val="en-US"/>
+        </w:rPr>
+        <w:t xml:space="preserve">5. At the end of level, next level is loaded. </w:t>
+      </w:r>
+    </w:p>
+    <w:p>
+      <w:pPr>
+        <w:ind w:left="1416"/>
+        <w:rPr>
+          <w:i/>
+          <w:szCs w:val="24"/>
+          <w:lang w:val="en-US"/>
+        </w:rPr>
+      </w:pPr>
+      <w:r>
+        <w:rPr>
+          <w:szCs w:val="24"/>
+          <w:lang w:val="en-US"/>
+        </w:rPr>
+        <w:tab/>
+      </w:r>
+      <w:r>
+        <w:rPr>
+          <w:i/>
+          <w:szCs w:val="24"/>
+          <w:lang w:val="en-US"/>
+        </w:rPr>
+        <w:t>Steps 2-5 is repeated until all levels are completed or player exits.</w:t>
+      </w:r>
+    </w:p>
+    <w:p>
+      <w:pPr>
+        <w:ind w:left="1416"/>
+        <w:rPr>
+          <w:szCs w:val="24"/>
+          <w:lang w:val="en-US"/>
+        </w:rPr>
+      </w:pPr>
+      <w:r>
+        <w:rPr>
+          <w:szCs w:val="24"/>
+          <w:lang w:val="en-US"/>
+        </w:rPr>
         <w:lastRenderedPageBreak/>
-        <w:t>Use case #</w:t>
-      </w:r>
-      <w:r>
-        <w:rPr>
-          <w:b/>
-          <w:szCs w:val="24"/>
-          <w:u w:val="single"/>
-          <w:lang w:val="en-US"/>
-        </w:rPr>
-        <w:t>2</w:t>
-      </w:r>
-      <w:r>
-        <w:rPr>
-          <w:b/>
-          <w:szCs w:val="24"/>
-          <w:u w:val="single"/>
-          <w:lang w:val="en-US"/>
-        </w:rPr>
-        <w:t>:</w:t>
-      </w:r>
-    </w:p>
-    <w:p>
-      <w:pPr>
-        <w:ind w:firstLine="708"/>
-        <w:rPr>
-          <w:szCs w:val="24"/>
-          <w:lang w:val="en-US"/>
-        </w:rPr>
-      </w:pPr>
-      <w:r>
-        <w:rPr>
-          <w:b/>
-          <w:szCs w:val="24"/>
-          <w:lang w:val="en-US"/>
-        </w:rPr>
-        <w:t>Use case name:</w:t>
-      </w:r>
-      <w:r>
-        <w:rPr>
-          <w:szCs w:val="24"/>
-          <w:lang w:val="en-US"/>
-        </w:rPr>
-        <w:t xml:space="preserve"> </w:t>
-      </w:r>
-      <w:r>
-        <w:rPr>
-          <w:szCs w:val="24"/>
-          <w:lang w:val="en-US"/>
-        </w:rPr>
-        <w:t>Multiplayer</w:t>
-      </w:r>
-    </w:p>
-    <w:p>
-      <w:pPr>
-        <w:ind w:firstLine="708"/>
-        <w:rPr>
-          <w:szCs w:val="24"/>
-          <w:lang w:val="en-US"/>
-        </w:rPr>
-      </w:pPr>
-      <w:r>
-        <w:rPr>
-          <w:b/>
-          <w:szCs w:val="24"/>
-          <w:lang w:val="en-US"/>
-        </w:rPr>
-        <w:t>Participating actors:</w:t>
-      </w:r>
-      <w:r>
-        <w:rPr>
-          <w:szCs w:val="24"/>
-          <w:lang w:val="en-US"/>
-        </w:rPr>
-        <w:t xml:space="preserve"> Player1 &amp; Player2</w:t>
-      </w:r>
-    </w:p>
-    <w:p>
-      <w:pPr>
-        <w:ind w:left="708"/>
-        <w:rPr>
-          <w:szCs w:val="24"/>
-          <w:lang w:val="en-US"/>
-        </w:rPr>
-      </w:pPr>
-      <w:r>
-        <w:rPr>
-          <w:b/>
-          <w:szCs w:val="24"/>
-          <w:lang w:val="en-US"/>
-        </w:rPr>
-        <w:t xml:space="preserve">Interests: </w:t>
-      </w:r>
-      <w:r>
-        <w:rPr>
-          <w:szCs w:val="24"/>
-          <w:lang w:val="en-US"/>
-        </w:rPr>
-        <w:t>Player</w:t>
-      </w:r>
-      <w:r>
-        <w:rPr>
-          <w:szCs w:val="24"/>
-          <w:lang w:val="en-US"/>
-        </w:rPr>
-        <w:t>s</w:t>
-      </w:r>
-      <w:r>
-        <w:rPr>
-          <w:szCs w:val="24"/>
-          <w:lang w:val="en-US"/>
-        </w:rPr>
-        <w:t xml:space="preserve"> aims to be the last man standing</w:t>
-      </w:r>
-      <w:r>
-        <w:rPr>
-          <w:szCs w:val="24"/>
-          <w:lang w:val="en-US"/>
-        </w:rPr>
-        <w:t xml:space="preserve"> by defeating both other player and computer </w:t>
-      </w:r>
-      <w:r>
-        <w:rPr>
-          <w:szCs w:val="24"/>
-          <w:lang w:val="en-US"/>
-        </w:rPr>
-        <w:t>opponents</w:t>
-      </w:r>
-      <w:r>
-        <w:rPr>
-          <w:szCs w:val="24"/>
-          <w:lang w:val="en-US"/>
-        </w:rPr>
-        <w:t xml:space="preserve"> </w:t>
-      </w:r>
-      <w:r>
-        <w:rPr>
-          <w:szCs w:val="24"/>
-          <w:lang w:val="en-US"/>
-        </w:rPr>
-        <w:t xml:space="preserve">with a high score. </w:t>
-      </w:r>
-    </w:p>
-    <w:p>
-      <w:pPr>
-        <w:ind w:left="708"/>
-        <w:rPr>
-          <w:szCs w:val="24"/>
-          <w:lang w:val="en-US"/>
-        </w:rPr>
-      </w:pPr>
-      <w:r>
-        <w:rPr>
-          <w:b/>
-          <w:szCs w:val="24"/>
-          <w:lang w:val="en-US"/>
-        </w:rPr>
-        <w:t xml:space="preserve">Entry condition: </w:t>
-      </w:r>
-      <w:r>
-        <w:rPr>
-          <w:szCs w:val="24"/>
-          <w:lang w:val="en-US"/>
-        </w:rPr>
-        <w:t xml:space="preserve">Player had executed the game and he is on the main menu, presses the </w:t>
-      </w:r>
-      <w:r>
-        <w:rPr>
-          <w:szCs w:val="24"/>
-          <w:lang w:val="en-US"/>
-        </w:rPr>
-        <w:t>“</w:t>
-      </w:r>
-      <w:r>
-        <w:rPr>
-          <w:szCs w:val="24"/>
-          <w:lang w:val="en-US"/>
-        </w:rPr>
-        <w:t>Multi</w:t>
-      </w:r>
-      <w:r>
-        <w:rPr>
-          <w:szCs w:val="24"/>
-          <w:lang w:val="en-US"/>
-        </w:rPr>
-        <w:t>p</w:t>
-      </w:r>
-      <w:r>
-        <w:rPr>
-          <w:szCs w:val="24"/>
-          <w:lang w:val="en-US"/>
-        </w:rPr>
-        <w:t>layer</w:t>
-      </w:r>
-      <w:r>
-        <w:rPr>
-          <w:szCs w:val="24"/>
-          <w:lang w:val="en-US"/>
-        </w:rPr>
-        <w:t>”</w:t>
-      </w:r>
-      <w:r>
-        <w:rPr>
-          <w:szCs w:val="24"/>
-          <w:lang w:val="en-US"/>
-        </w:rPr>
-        <w:t xml:space="preserve"> button. </w:t>
-      </w:r>
-    </w:p>
-    <w:p>
-      <w:pPr>
-        <w:ind w:firstLine="708"/>
-        <w:rPr>
-          <w:szCs w:val="24"/>
-          <w:lang w:val="en-US"/>
-        </w:rPr>
-      </w:pPr>
-      <w:r>
-        <w:rPr>
-          <w:b/>
-          <w:szCs w:val="24"/>
-          <w:lang w:val="en-US"/>
-        </w:rPr>
-        <w:t xml:space="preserve">Exit condition: </w:t>
-      </w:r>
-      <w:r>
-        <w:rPr>
-          <w:szCs w:val="24"/>
-          <w:lang w:val="en-US"/>
-        </w:rPr>
-        <w:t>Player</w:t>
-      </w:r>
-      <w:r>
-        <w:rPr>
-          <w:szCs w:val="24"/>
-          <w:lang w:val="en-US"/>
-        </w:rPr>
-        <w:t xml:space="preserve"> presse</w:t>
-      </w:r>
-      <w:r>
-        <w:rPr>
-          <w:szCs w:val="24"/>
-          <w:lang w:val="en-US"/>
-        </w:rPr>
-        <w:t>s</w:t>
-      </w:r>
-      <w:r>
-        <w:rPr>
-          <w:szCs w:val="24"/>
-          <w:lang w:val="en-US"/>
-        </w:rPr>
-        <w:t xml:space="preserve"> the </w:t>
-      </w:r>
-      <w:r>
-        <w:rPr>
-          <w:szCs w:val="24"/>
-          <w:lang w:val="en-US"/>
-        </w:rPr>
-        <w:t>“Pause G</w:t>
-      </w:r>
-      <w:r>
-        <w:rPr>
-          <w:szCs w:val="24"/>
-          <w:lang w:val="en-US"/>
-        </w:rPr>
-        <w:t>ame</w:t>
-      </w:r>
-      <w:r>
-        <w:rPr>
-          <w:szCs w:val="24"/>
-          <w:lang w:val="en-US"/>
-        </w:rPr>
-        <w:t>”</w:t>
-      </w:r>
-      <w:r>
-        <w:rPr>
-          <w:szCs w:val="24"/>
-          <w:lang w:val="en-US"/>
-        </w:rPr>
-        <w:t xml:space="preserve"> button or game is over.</w:t>
-      </w:r>
-    </w:p>
-    <w:p>
-      <w:pPr>
-        <w:ind w:firstLine="708"/>
-        <w:rPr>
-          <w:szCs w:val="24"/>
-          <w:lang w:val="en-US"/>
-        </w:rPr>
-      </w:pPr>
-      <w:r>
-        <w:rPr>
-          <w:b/>
-          <w:szCs w:val="24"/>
-          <w:lang w:val="en-US"/>
-        </w:rPr>
-        <w:t xml:space="preserve">Pre-condition:  </w:t>
-      </w:r>
-      <w:r>
-        <w:rPr>
-          <w:szCs w:val="24"/>
-          <w:lang w:val="en-US"/>
-        </w:rPr>
-        <w:t>The default or last saved settings is applied.</w:t>
-      </w:r>
-    </w:p>
-    <w:p>
-      <w:pPr>
-        <w:ind w:left="708"/>
-        <w:rPr>
-          <w:b/>
-          <w:szCs w:val="24"/>
-          <w:lang w:val="en-US"/>
-        </w:rPr>
-      </w:pPr>
-      <w:r>
-        <w:rPr>
-          <w:b/>
-          <w:szCs w:val="24"/>
-          <w:lang w:val="en-US"/>
-        </w:rPr>
-        <w:t>Post</w:t>
-      </w:r>
-      <w:r>
-        <w:rPr>
-          <w:b/>
-          <w:szCs w:val="24"/>
-          <w:lang w:val="en-US"/>
-        </w:rPr>
-        <w:t xml:space="preserve">-condition:  </w:t>
-      </w:r>
-      <w:r>
-        <w:rPr>
-          <w:szCs w:val="24"/>
-          <w:lang w:val="en-US"/>
-        </w:rPr>
-        <w:t xml:space="preserve">The score of the </w:t>
-      </w:r>
-      <w:r>
-        <w:rPr>
-          <w:szCs w:val="24"/>
-          <w:lang w:val="en-US"/>
-        </w:rPr>
-        <w:t xml:space="preserve">winner </w:t>
-      </w:r>
-      <w:r>
-        <w:rPr>
-          <w:szCs w:val="24"/>
-          <w:lang w:val="en-US"/>
-        </w:rPr>
-        <w:t>player is added to high score chart if he makes enough score.</w:t>
-      </w:r>
-    </w:p>
-    <w:p>
-      <w:pPr>
-        <w:ind w:firstLine="708"/>
-        <w:rPr>
-          <w:b/>
-          <w:szCs w:val="24"/>
-          <w:lang w:val="en-US"/>
-        </w:rPr>
-      </w:pPr>
-      <w:r>
-        <w:rPr>
-          <w:b/>
-          <w:szCs w:val="24"/>
-          <w:lang w:val="en-US"/>
-        </w:rPr>
-        <w:t>Main Flow of Events:</w:t>
-      </w:r>
-    </w:p>
-    <w:p>
-      <w:pPr>
-        <w:ind w:left="1416"/>
-        <w:rPr>
-          <w:szCs w:val="24"/>
-          <w:lang w:val="en-US"/>
-        </w:rPr>
-      </w:pPr>
-      <w:r>
-        <w:rPr>
-          <w:szCs w:val="24"/>
-          <w:lang w:val="en-US"/>
-        </w:rPr>
-        <w:t xml:space="preserve">1. Player starts </w:t>
-      </w:r>
-      <w:r>
-        <w:rPr>
-          <w:szCs w:val="24"/>
-          <w:lang w:val="en-US"/>
-        </w:rPr>
-        <w:t xml:space="preserve">the </w:t>
-      </w:r>
-      <w:r>
-        <w:rPr>
-          <w:szCs w:val="24"/>
-          <w:lang w:val="en-US"/>
-        </w:rPr>
-        <w:t>game and clicks “</w:t>
-      </w:r>
-      <w:r>
-        <w:rPr>
-          <w:szCs w:val="24"/>
-          <w:lang w:val="en-US"/>
-        </w:rPr>
-        <w:t>Multi</w:t>
-      </w:r>
-      <w:r>
-        <w:rPr>
-          <w:szCs w:val="24"/>
-          <w:lang w:val="en-US"/>
-        </w:rPr>
-        <w:t>p</w:t>
-      </w:r>
-      <w:r>
-        <w:rPr>
-          <w:szCs w:val="24"/>
-          <w:lang w:val="en-US"/>
-        </w:rPr>
-        <w:t>layer” button.</w:t>
-      </w:r>
-    </w:p>
-    <w:p>
-      <w:pPr>
-        <w:ind w:left="1416"/>
-        <w:rPr>
-          <w:szCs w:val="24"/>
-          <w:lang w:val="en-US"/>
-        </w:rPr>
-      </w:pPr>
-      <w:r>
-        <w:rPr>
-          <w:szCs w:val="24"/>
-          <w:lang w:val="en-US"/>
-        </w:rPr>
-        <w:t>2. System creates the game area for the first level.</w:t>
-      </w:r>
-    </w:p>
-    <w:p>
-      <w:pPr>
-        <w:ind w:left="1416"/>
-        <w:rPr>
-          <w:szCs w:val="24"/>
-          <w:lang w:val="en-US"/>
-        </w:rPr>
-      </w:pPr>
-      <w:r>
-        <w:rPr>
-          <w:szCs w:val="24"/>
-          <w:lang w:val="en-US"/>
-        </w:rPr>
-        <w:t xml:space="preserve">3. Players start playing corresponding level. </w:t>
-      </w:r>
-    </w:p>
-    <w:p>
-      <w:pPr>
-        <w:ind w:left="1416"/>
-        <w:rPr>
-          <w:szCs w:val="24"/>
-          <w:lang w:val="en-US"/>
-        </w:rPr>
-      </w:pPr>
-      <w:r>
-        <w:rPr>
-          <w:szCs w:val="24"/>
-          <w:lang w:val="en-US"/>
-        </w:rPr>
-        <w:t>4. The game continues until only one player remains. If both 2 players are died, the game directly ends without waiting computer opponents.</w:t>
-      </w:r>
-    </w:p>
-    <w:p>
-      <w:pPr>
-        <w:ind w:left="1416"/>
-        <w:rPr>
-          <w:szCs w:val="24"/>
-          <w:lang w:val="en-US"/>
-        </w:rPr>
-      </w:pPr>
-      <w:r>
-        <w:rPr>
-          <w:szCs w:val="24"/>
-          <w:lang w:val="en-US"/>
-        </w:rPr>
-        <w:t xml:space="preserve">5. At the end of level, next level is loaded. </w:t>
-      </w:r>
-    </w:p>
-    <w:p>
-      <w:pPr>
-        <w:ind w:left="1416"/>
-        <w:rPr>
-          <w:i/>
-          <w:szCs w:val="24"/>
-          <w:lang w:val="en-US"/>
-        </w:rPr>
-      </w:pPr>
-      <w:r>
-        <w:rPr>
-          <w:szCs w:val="24"/>
-          <w:lang w:val="en-US"/>
-        </w:rPr>
-        <w:tab/>
-      </w:r>
-      <w:r>
-        <w:rPr>
-          <w:i/>
-          <w:szCs w:val="24"/>
-          <w:lang w:val="en-US"/>
-        </w:rPr>
-        <w:t>Steps 2-5 is repeated until all levels are completed or player exits.</w:t>
-      </w:r>
-    </w:p>
-    <w:p>
-      <w:pPr>
-        <w:ind w:left="1416"/>
-        <w:rPr>
-          <w:szCs w:val="24"/>
-          <w:lang w:val="en-US"/>
-        </w:rPr>
-      </w:pPr>
-      <w:r>
-        <w:rPr>
-          <w:szCs w:val="24"/>
-          <w:lang w:val="en-US"/>
-        </w:rPr>
         <w:t>6. At the end, the System brings the game ove</w:t>
       </w:r>
       <w:r>
@@ -3857,7 +4342,6 @@
           <w:szCs w:val="24"/>
           <w:lang w:val="en-US"/>
         </w:rPr>
-        <w:lastRenderedPageBreak/>
         <w:t xml:space="preserve">A.2. System brings the game over screen front and if </w:t>
       </w:r>
       <w:r>
@@ -4392,6 +4876,7 @@
           <w:szCs w:val="24"/>
           <w:lang w:val="en-US"/>
         </w:rPr>
+        <w:lastRenderedPageBreak/>
         <w:t xml:space="preserve">2. System </w:t>
       </w:r>
       <w:r>
@@ -4548,7 +5033,6 @@
           <w:u w:val="single"/>
           <w:lang w:val="en-US"/>
         </w:rPr>
-        <w:lastRenderedPageBreak/>
         <w:t>Use case #</w:t>
       </w:r>
       <w:r>
@@ -5168,6 +5652,7 @@
           <w:szCs w:val="24"/>
           <w:lang w:val="en-US"/>
         </w:rPr>
+        <w:lastRenderedPageBreak/>
         <w:t xml:space="preserve">User goes back without any change. </w:t>
       </w:r>
     </w:p>
@@ -5332,143 +5817,486 @@
           <w:szCs w:val="24"/>
           <w:lang w:val="en-US"/>
         </w:rPr>
+        <w:t xml:space="preserve">Entry condition: </w:t>
+      </w:r>
+      <w:r>
+        <w:rPr>
+          <w:szCs w:val="24"/>
+          <w:lang w:val="en-US"/>
+        </w:rPr>
+        <w:t>Player is in main menu or pause menu and clicks the “</w:t>
+      </w:r>
+      <w:r>
+        <w:rPr>
+          <w:szCs w:val="24"/>
+          <w:lang w:val="en-US"/>
+        </w:rPr>
+        <w:t>Help</w:t>
+      </w:r>
+      <w:r>
+        <w:rPr>
+          <w:szCs w:val="24"/>
+          <w:lang w:val="en-US"/>
+        </w:rPr>
+        <w:t xml:space="preserve">” button.  </w:t>
+      </w:r>
+    </w:p>
+    <w:p>
+      <w:pPr>
+        <w:ind w:firstLine="708"/>
+        <w:rPr>
+          <w:szCs w:val="24"/>
+          <w:lang w:val="en-US"/>
+        </w:rPr>
+      </w:pPr>
+      <w:r>
+        <w:rPr>
+          <w:b/>
+          <w:szCs w:val="24"/>
+          <w:lang w:val="en-US"/>
+        </w:rPr>
+        <w:t xml:space="preserve">Exit condition: </w:t>
+      </w:r>
+      <w:r>
+        <w:rPr>
+          <w:szCs w:val="24"/>
+          <w:lang w:val="en-US"/>
+        </w:rPr>
+        <w:t>Player presses the “</w:t>
+      </w:r>
+      <w:r>
+        <w:rPr>
+          <w:szCs w:val="24"/>
+          <w:lang w:val="en-US"/>
+        </w:rPr>
+        <w:t>Back</w:t>
+      </w:r>
+      <w:r>
+        <w:rPr>
+          <w:szCs w:val="24"/>
+          <w:lang w:val="en-US"/>
+        </w:rPr>
+        <w:t>”</w:t>
+      </w:r>
+      <w:r>
+        <w:rPr>
+          <w:szCs w:val="24"/>
+          <w:lang w:val="en-US"/>
+        </w:rPr>
+        <w:t xml:space="preserve"> button</w:t>
+      </w:r>
+      <w:r>
+        <w:rPr>
+          <w:szCs w:val="24"/>
+          <w:lang w:val="en-US"/>
+        </w:rPr>
+        <w:t>.</w:t>
+      </w:r>
+    </w:p>
+    <w:p>
+      <w:pPr>
+        <w:ind w:firstLine="708"/>
+        <w:rPr>
+          <w:szCs w:val="24"/>
+          <w:lang w:val="en-US"/>
+        </w:rPr>
+      </w:pPr>
+      <w:r>
+        <w:rPr>
+          <w:b/>
+          <w:szCs w:val="24"/>
+          <w:lang w:val="en-US"/>
+        </w:rPr>
+        <w:t xml:space="preserve">Pre-condition:  </w:t>
+      </w:r>
+      <w:r>
+        <w:rPr>
+          <w:szCs w:val="24"/>
+          <w:lang w:val="en-US"/>
+        </w:rPr>
+        <w:t xml:space="preserve">- </w:t>
+      </w:r>
+    </w:p>
+    <w:p>
+      <w:pPr>
+        <w:ind w:firstLine="708"/>
+        <w:rPr>
+          <w:szCs w:val="24"/>
+          <w:lang w:val="en-US"/>
+        </w:rPr>
+      </w:pPr>
+      <w:r>
+        <w:rPr>
+          <w:b/>
+          <w:szCs w:val="24"/>
+          <w:lang w:val="en-US"/>
+        </w:rPr>
+        <w:t>Post</w:t>
+      </w:r>
+      <w:r>
+        <w:rPr>
+          <w:b/>
+          <w:szCs w:val="24"/>
+          <w:lang w:val="en-US"/>
+        </w:rPr>
+        <w:t xml:space="preserve">-condition:  </w:t>
+      </w:r>
+      <w:r>
+        <w:rPr>
+          <w:szCs w:val="24"/>
+          <w:lang w:val="en-US"/>
+        </w:rPr>
+        <w:t>-</w:t>
+      </w:r>
+    </w:p>
+    <w:p>
+      <w:pPr>
+        <w:ind w:firstLine="708"/>
+        <w:rPr>
+          <w:b/>
+          <w:szCs w:val="24"/>
+          <w:lang w:val="en-US"/>
+        </w:rPr>
+      </w:pPr>
+      <w:r>
+        <w:rPr>
+          <w:b/>
+          <w:szCs w:val="24"/>
+          <w:lang w:val="en-US"/>
+        </w:rPr>
+        <w:t>Main Flow of Events:</w:t>
+      </w:r>
+    </w:p>
+    <w:p>
+      <w:pPr>
+        <w:ind w:left="1416"/>
+        <w:rPr>
+          <w:szCs w:val="24"/>
+          <w:lang w:val="en-US"/>
+        </w:rPr>
+      </w:pPr>
+      <w:r>
+        <w:rPr>
+          <w:szCs w:val="24"/>
+          <w:lang w:val="en-US"/>
+        </w:rPr>
+        <w:t>1. User clicks “</w:t>
+      </w:r>
+      <w:r>
+        <w:rPr>
+          <w:szCs w:val="24"/>
+          <w:lang w:val="en-US"/>
+        </w:rPr>
+        <w:t>Help</w:t>
+      </w:r>
+      <w:r>
+        <w:rPr>
+          <w:szCs w:val="24"/>
+          <w:lang w:val="en-US"/>
+        </w:rPr>
+        <w:t xml:space="preserve">” button from main menu or pause screen. </w:t>
+      </w:r>
+    </w:p>
+    <w:p>
+      <w:pPr>
+        <w:ind w:left="1416"/>
+        <w:rPr>
+          <w:szCs w:val="24"/>
+          <w:lang w:val="en-US"/>
+        </w:rPr>
+      </w:pPr>
+      <w:r>
+        <w:rPr>
+          <w:szCs w:val="24"/>
+          <w:lang w:val="en-US"/>
+        </w:rPr>
+        <w:t xml:space="preserve">2. System displays the </w:t>
+      </w:r>
+      <w:r>
+        <w:rPr>
+          <w:szCs w:val="24"/>
+          <w:lang w:val="en-US"/>
+        </w:rPr>
+        <w:t>Help screen where user can find game information and instructions.</w:t>
+      </w:r>
+    </w:p>
+    <w:p>
+      <w:pPr>
+        <w:ind w:left="1416"/>
+        <w:rPr>
+          <w:szCs w:val="24"/>
+          <w:lang w:val="en-US"/>
+        </w:rPr>
+      </w:pPr>
+      <w:r>
+        <w:rPr>
+          <w:szCs w:val="24"/>
+          <w:lang w:val="en-US"/>
+        </w:rPr>
+        <w:t xml:space="preserve">3. </w:t>
+      </w:r>
+      <w:r>
+        <w:rPr>
+          <w:szCs w:val="24"/>
+          <w:lang w:val="en-US"/>
+        </w:rPr>
+        <w:t xml:space="preserve">User clicks “Back” button </w:t>
+      </w:r>
+      <w:r>
+        <w:rPr>
+          <w:szCs w:val="24"/>
+          <w:lang w:val="en-US"/>
+        </w:rPr>
+        <w:t xml:space="preserve">and System brings user to Pause Menu or Main Menu according to the state before the </w:t>
+      </w:r>
+      <w:r>
+        <w:rPr>
+          <w:szCs w:val="24"/>
+          <w:lang w:val="en-US"/>
+        </w:rPr>
+        <w:t>Help</w:t>
+      </w:r>
+      <w:r>
+        <w:rPr>
+          <w:szCs w:val="24"/>
+          <w:lang w:val="en-US"/>
+        </w:rPr>
+        <w:t>.</w:t>
+      </w:r>
+    </w:p>
+    <w:p>
+      <w:pPr>
+        <w:ind w:left="1416"/>
+        <w:rPr>
+          <w:szCs w:val="24"/>
+          <w:lang w:val="en-US"/>
+        </w:rPr>
+      </w:pPr>
+    </w:p>
+    <w:p>
+      <w:pPr>
+        <w:rPr>
+          <w:b/>
+          <w:szCs w:val="24"/>
+          <w:u w:val="single"/>
+          <w:lang w:val="en-US"/>
+        </w:rPr>
+      </w:pPr>
+      <w:r>
+        <w:rPr>
+          <w:b/>
+          <w:szCs w:val="24"/>
+          <w:u w:val="single"/>
+          <w:lang w:val="en-US"/>
+        </w:rPr>
+        <w:t>Use case #</w:t>
+      </w:r>
+      <w:r>
+        <w:rPr>
+          <w:b/>
+          <w:szCs w:val="24"/>
+          <w:u w:val="single"/>
+          <w:lang w:val="en-US"/>
+        </w:rPr>
+        <w:t>6</w:t>
+      </w:r>
+      <w:r>
+        <w:rPr>
+          <w:b/>
+          <w:szCs w:val="24"/>
+          <w:u w:val="single"/>
+          <w:lang w:val="en-US"/>
+        </w:rPr>
+        <w:t xml:space="preserve">: </w:t>
+      </w:r>
+    </w:p>
+    <w:p>
+      <w:pPr>
+        <w:ind w:firstLine="708"/>
+        <w:rPr>
+          <w:szCs w:val="24"/>
+          <w:lang w:val="en-US"/>
+        </w:rPr>
+      </w:pPr>
+      <w:r>
+        <w:rPr>
+          <w:b/>
+          <w:szCs w:val="24"/>
+          <w:lang w:val="en-US"/>
+        </w:rPr>
+        <w:t>Use case name:</w:t>
+      </w:r>
+      <w:r>
+        <w:rPr>
+          <w:szCs w:val="24"/>
+          <w:lang w:val="en-US"/>
+        </w:rPr>
+        <w:t xml:space="preserve"> Credits</w:t>
+      </w:r>
+    </w:p>
+    <w:p>
+      <w:pPr>
+        <w:ind w:firstLine="708"/>
+        <w:rPr>
+          <w:szCs w:val="24"/>
+          <w:lang w:val="en-US"/>
+        </w:rPr>
+      </w:pPr>
+      <w:r>
+        <w:rPr>
+          <w:b/>
+          <w:szCs w:val="24"/>
+          <w:lang w:val="en-US"/>
+        </w:rPr>
+        <w:t>Participating actors:</w:t>
+      </w:r>
+      <w:r>
+        <w:rPr>
+          <w:szCs w:val="24"/>
+          <w:lang w:val="en-US"/>
+        </w:rPr>
+        <w:t xml:space="preserve"> Player</w:t>
+      </w:r>
+    </w:p>
+    <w:p>
+      <w:pPr>
+        <w:ind w:firstLine="708"/>
+        <w:rPr>
+          <w:szCs w:val="24"/>
+          <w:lang w:val="en-US"/>
+        </w:rPr>
+      </w:pPr>
+      <w:r>
+        <w:rPr>
+          <w:b/>
+          <w:szCs w:val="24"/>
+          <w:lang w:val="en-US"/>
+        </w:rPr>
+        <w:t xml:space="preserve">Interests: </w:t>
+      </w:r>
+      <w:r>
+        <w:rPr>
+          <w:szCs w:val="24"/>
+          <w:lang w:val="en-US"/>
+        </w:rPr>
+        <w:t>Player wants to be informed about the developers of the game.</w:t>
+      </w:r>
+    </w:p>
+    <w:p>
+      <w:pPr>
+        <w:ind w:left="708"/>
+        <w:rPr>
+          <w:szCs w:val="24"/>
+          <w:lang w:val="en-US"/>
+        </w:rPr>
+      </w:pPr>
+      <w:r>
+        <w:rPr>
+          <w:b/>
+          <w:szCs w:val="24"/>
+          <w:lang w:val="en-US"/>
+        </w:rPr>
+        <w:t xml:space="preserve">Entry condition: </w:t>
+      </w:r>
+      <w:r>
+        <w:rPr>
+          <w:szCs w:val="24"/>
+          <w:lang w:val="en-US"/>
+        </w:rPr>
+        <w:t>Player is in main menu and clicks the “</w:t>
+      </w:r>
+      <w:r>
+        <w:rPr>
+          <w:szCs w:val="24"/>
+          <w:lang w:val="en-US"/>
+        </w:rPr>
+        <w:t>Credits</w:t>
+      </w:r>
+      <w:r>
+        <w:rPr>
+          <w:szCs w:val="24"/>
+          <w:lang w:val="en-US"/>
+        </w:rPr>
+        <w:t xml:space="preserve">” button.  </w:t>
+      </w:r>
+    </w:p>
+    <w:p>
+      <w:pPr>
+        <w:ind w:firstLine="708"/>
+        <w:rPr>
+          <w:szCs w:val="24"/>
+          <w:lang w:val="en-US"/>
+        </w:rPr>
+      </w:pPr>
+      <w:r>
+        <w:rPr>
+          <w:b/>
+          <w:szCs w:val="24"/>
+          <w:lang w:val="en-US"/>
+        </w:rPr>
+        <w:t xml:space="preserve">Exit condition: </w:t>
+      </w:r>
+      <w:r>
+        <w:rPr>
+          <w:szCs w:val="24"/>
+          <w:lang w:val="en-US"/>
+        </w:rPr>
+        <w:t>Player presses the “Back” button.</w:t>
+      </w:r>
+    </w:p>
+    <w:p>
+      <w:pPr>
+        <w:ind w:firstLine="708"/>
+        <w:rPr>
+          <w:szCs w:val="24"/>
+          <w:lang w:val="en-US"/>
+        </w:rPr>
+      </w:pPr>
+      <w:r>
+        <w:rPr>
+          <w:b/>
+          <w:szCs w:val="24"/>
+          <w:lang w:val="en-US"/>
+        </w:rPr>
+        <w:t xml:space="preserve">Pre-condition:  </w:t>
+      </w:r>
+      <w:r>
+        <w:rPr>
+          <w:szCs w:val="24"/>
+          <w:lang w:val="en-US"/>
+        </w:rPr>
+        <w:t xml:space="preserve">- </w:t>
+      </w:r>
+    </w:p>
+    <w:p>
+      <w:pPr>
+        <w:ind w:firstLine="708"/>
+        <w:rPr>
+          <w:szCs w:val="24"/>
+          <w:lang w:val="en-US"/>
+        </w:rPr>
+      </w:pPr>
+      <w:r>
+        <w:rPr>
+          <w:b/>
+          <w:szCs w:val="24"/>
+          <w:lang w:val="en-US"/>
+        </w:rPr>
         <w:lastRenderedPageBreak/>
-        <w:t xml:space="preserve">Entry condition: </w:t>
-      </w:r>
-      <w:r>
-        <w:rPr>
-          <w:szCs w:val="24"/>
-          <w:lang w:val="en-US"/>
-        </w:rPr>
-        <w:t>Player is in main menu or pause menu and clicks the “</w:t>
-      </w:r>
-      <w:r>
-        <w:rPr>
-          <w:szCs w:val="24"/>
-          <w:lang w:val="en-US"/>
-        </w:rPr>
-        <w:t>Help</w:t>
-      </w:r>
-      <w:r>
-        <w:rPr>
-          <w:szCs w:val="24"/>
-          <w:lang w:val="en-US"/>
-        </w:rPr>
-        <w:t xml:space="preserve">” button.  </w:t>
+        <w:t xml:space="preserve">Post-condition:  </w:t>
+      </w:r>
+      <w:r>
+        <w:rPr>
+          <w:szCs w:val="24"/>
+          <w:lang w:val="en-US"/>
+        </w:rPr>
+        <w:t>-</w:t>
       </w:r>
     </w:p>
     <w:p>
       <w:pPr>
         <w:ind w:firstLine="708"/>
         <w:rPr>
-          <w:szCs w:val="24"/>
-          <w:lang w:val="en-US"/>
-        </w:rPr>
-      </w:pPr>
-      <w:r>
-        <w:rPr>
-          <w:b/>
-          <w:szCs w:val="24"/>
-          <w:lang w:val="en-US"/>
-        </w:rPr>
-        <w:t xml:space="preserve">Exit condition: </w:t>
-      </w:r>
-      <w:r>
-        <w:rPr>
-          <w:szCs w:val="24"/>
-          <w:lang w:val="en-US"/>
-        </w:rPr>
-        <w:t>Player presses the “</w:t>
-      </w:r>
-      <w:r>
-        <w:rPr>
-          <w:szCs w:val="24"/>
-          <w:lang w:val="en-US"/>
-        </w:rPr>
-        <w:t>Back</w:t>
-      </w:r>
-      <w:r>
-        <w:rPr>
-          <w:szCs w:val="24"/>
-          <w:lang w:val="en-US"/>
-        </w:rPr>
-        <w:t>”</w:t>
-      </w:r>
-      <w:r>
-        <w:rPr>
-          <w:szCs w:val="24"/>
-          <w:lang w:val="en-US"/>
-        </w:rPr>
-        <w:t xml:space="preserve"> button</w:t>
-      </w:r>
-      <w:r>
-        <w:rPr>
-          <w:szCs w:val="24"/>
-          <w:lang w:val="en-US"/>
-        </w:rPr>
-        <w:t>.</w:t>
-      </w:r>
-    </w:p>
-    <w:p>
-      <w:pPr>
-        <w:ind w:firstLine="708"/>
-        <w:rPr>
-          <w:szCs w:val="24"/>
-          <w:lang w:val="en-US"/>
-        </w:rPr>
-      </w:pPr>
-      <w:r>
-        <w:rPr>
-          <w:b/>
-          <w:szCs w:val="24"/>
-          <w:lang w:val="en-US"/>
-        </w:rPr>
-        <w:t xml:space="preserve">Pre-condition:  </w:t>
-      </w:r>
-      <w:r>
-        <w:rPr>
-          <w:szCs w:val="24"/>
-          <w:lang w:val="en-US"/>
-        </w:rPr>
-        <w:t xml:space="preserve">- </w:t>
-      </w:r>
-    </w:p>
-    <w:p>
-      <w:pPr>
-        <w:ind w:firstLine="708"/>
-        <w:rPr>
-          <w:szCs w:val="24"/>
-          <w:lang w:val="en-US"/>
-        </w:rPr>
-      </w:pPr>
-      <w:r>
-        <w:rPr>
-          <w:b/>
-          <w:szCs w:val="24"/>
-          <w:lang w:val="en-US"/>
-        </w:rPr>
-        <w:t>Post</w:t>
-      </w:r>
-      <w:r>
-        <w:rPr>
-          <w:b/>
-          <w:szCs w:val="24"/>
-          <w:lang w:val="en-US"/>
-        </w:rPr>
-        <w:t xml:space="preserve">-condition:  </w:t>
-      </w:r>
-      <w:r>
-        <w:rPr>
-          <w:szCs w:val="24"/>
-          <w:lang w:val="en-US"/>
-        </w:rPr>
-        <w:t>-</w:t>
-      </w:r>
-    </w:p>
-    <w:p>
-      <w:pPr>
-        <w:ind w:firstLine="708"/>
-        <w:rPr>
           <w:b/>
           <w:szCs w:val="24"/>
           <w:lang w:val="en-US"/>
@@ -5503,14 +6331,14 @@
           <w:szCs w:val="24"/>
           <w:lang w:val="en-US"/>
         </w:rPr>
-        <w:t>Help</w:t>
-      </w:r>
-      <w:r>
-        <w:rPr>
-          <w:szCs w:val="24"/>
-          <w:lang w:val="en-US"/>
-        </w:rPr>
-        <w:t xml:space="preserve">” button from main menu or pause screen. </w:t>
+        <w:t>Credits</w:t>
+      </w:r>
+      <w:r>
+        <w:rPr>
+          <w:szCs w:val="24"/>
+          <w:lang w:val="en-US"/>
+        </w:rPr>
+        <w:t xml:space="preserve">” button from main menu. </w:t>
       </w:r>
     </w:p>
     <w:p>
@@ -5533,7 +6361,21 @@
           <w:szCs w:val="24"/>
           <w:lang w:val="en-US"/>
         </w:rPr>
-        <w:t>Help screen where user can find game information and instructions.</w:t>
+        <w:t>Credits</w:t>
+      </w:r>
+      <w:r>
+        <w:rPr>
+          <w:szCs w:val="24"/>
+          <w:lang w:val="en-US"/>
+        </w:rPr>
+        <w:t xml:space="preserve"> screen where user can find information </w:t>
+      </w:r>
+      <w:r>
+        <w:rPr>
+          <w:szCs w:val="24"/>
+          <w:lang w:val="en-US"/>
+        </w:rPr>
+        <w:t>about the developers.</w:t>
       </w:r>
     </w:p>
     <w:p>
@@ -5549,35 +6391,14 @@
           <w:szCs w:val="24"/>
           <w:lang w:val="en-US"/>
         </w:rPr>
-        <w:t xml:space="preserve">3. </w:t>
-      </w:r>
-      <w:r>
-        <w:rPr>
-          <w:szCs w:val="24"/>
-          <w:lang w:val="en-US"/>
-        </w:rPr>
-        <w:t xml:space="preserve">User clicks “Back” button </w:t>
-      </w:r>
-      <w:r>
-        <w:rPr>
-          <w:szCs w:val="24"/>
-          <w:lang w:val="en-US"/>
-        </w:rPr>
-        <w:t xml:space="preserve">and System brings user to Pause Menu or Main Menu according to the state before the </w:t>
-      </w:r>
-      <w:r>
-        <w:rPr>
-          <w:szCs w:val="24"/>
-          <w:lang w:val="en-US"/>
-        </w:rPr>
-        <w:t>Help</w:t>
-      </w:r>
-      <w:r>
-        <w:rPr>
-          <w:szCs w:val="24"/>
-          <w:lang w:val="en-US"/>
-        </w:rPr>
-        <w:t>.</w:t>
+        <w:t xml:space="preserve">3. User clicks “Back” button and System brings user to </w:t>
+      </w:r>
+      <w:r>
+        <w:rPr>
+          <w:szCs w:val="24"/>
+          <w:lang w:val="en-US"/>
+        </w:rPr>
+        <w:t>Main Menu.</w:t>
       </w:r>
     </w:p>
     <w:p>
@@ -5591,6 +6412,15 @@
     </w:p>
     <w:p>
       <w:pPr>
+        <w:ind w:left="1416"/>
+        <w:rPr>
+          <w:szCs w:val="24"/>
+          <w:lang w:val="en-US"/>
+        </w:rPr>
+      </w:pPr>
+    </w:p>
+    <w:p>
+      <w:pPr>
         <w:rPr>
           <w:b/>
           <w:szCs w:val="24"/>
@@ -5605,352 +6435,6 @@
           <w:u w:val="single"/>
           <w:lang w:val="en-US"/>
         </w:rPr>
-        <w:t>Use case #</w:t>
-      </w:r>
-      <w:r>
-        <w:rPr>
-          <w:b/>
-          <w:szCs w:val="24"/>
-          <w:u w:val="single"/>
-          <w:lang w:val="en-US"/>
-        </w:rPr>
-        <w:t>6</w:t>
-      </w:r>
-      <w:r>
-        <w:rPr>
-          <w:b/>
-          <w:szCs w:val="24"/>
-          <w:u w:val="single"/>
-          <w:lang w:val="en-US"/>
-        </w:rPr>
-        <w:t xml:space="preserve">: </w:t>
-      </w:r>
-    </w:p>
-    <w:p>
-      <w:pPr>
-        <w:ind w:firstLine="708"/>
-        <w:rPr>
-          <w:szCs w:val="24"/>
-          <w:lang w:val="en-US"/>
-        </w:rPr>
-      </w:pPr>
-      <w:r>
-        <w:rPr>
-          <w:b/>
-          <w:szCs w:val="24"/>
-          <w:lang w:val="en-US"/>
-        </w:rPr>
-        <w:t>Use case name:</w:t>
-      </w:r>
-      <w:r>
-        <w:rPr>
-          <w:szCs w:val="24"/>
-          <w:lang w:val="en-US"/>
-        </w:rPr>
-        <w:t xml:space="preserve"> Credits</w:t>
-      </w:r>
-    </w:p>
-    <w:p>
-      <w:pPr>
-        <w:ind w:firstLine="708"/>
-        <w:rPr>
-          <w:szCs w:val="24"/>
-          <w:lang w:val="en-US"/>
-        </w:rPr>
-      </w:pPr>
-      <w:r>
-        <w:rPr>
-          <w:b/>
-          <w:szCs w:val="24"/>
-          <w:lang w:val="en-US"/>
-        </w:rPr>
-        <w:t>Participating actors:</w:t>
-      </w:r>
-      <w:r>
-        <w:rPr>
-          <w:szCs w:val="24"/>
-          <w:lang w:val="en-US"/>
-        </w:rPr>
-        <w:t xml:space="preserve"> Player</w:t>
-      </w:r>
-    </w:p>
-    <w:p>
-      <w:pPr>
-        <w:ind w:firstLine="708"/>
-        <w:rPr>
-          <w:szCs w:val="24"/>
-          <w:lang w:val="en-US"/>
-        </w:rPr>
-      </w:pPr>
-      <w:r>
-        <w:rPr>
-          <w:b/>
-          <w:szCs w:val="24"/>
-          <w:lang w:val="en-US"/>
-        </w:rPr>
-        <w:t xml:space="preserve">Interests: </w:t>
-      </w:r>
-      <w:r>
-        <w:rPr>
-          <w:szCs w:val="24"/>
-          <w:lang w:val="en-US"/>
-        </w:rPr>
-        <w:t>Player wants to be informed about the developers of the game.</w:t>
-      </w:r>
-    </w:p>
-    <w:p>
-      <w:pPr>
-        <w:ind w:left="708"/>
-        <w:rPr>
-          <w:szCs w:val="24"/>
-          <w:lang w:val="en-US"/>
-        </w:rPr>
-      </w:pPr>
-      <w:r>
-        <w:rPr>
-          <w:b/>
-          <w:szCs w:val="24"/>
-          <w:lang w:val="en-US"/>
-        </w:rPr>
-        <w:t xml:space="preserve">Entry condition: </w:t>
-      </w:r>
-      <w:r>
-        <w:rPr>
-          <w:szCs w:val="24"/>
-          <w:lang w:val="en-US"/>
-        </w:rPr>
-        <w:t>Player is in main menu and clicks the “</w:t>
-      </w:r>
-      <w:r>
-        <w:rPr>
-          <w:szCs w:val="24"/>
-          <w:lang w:val="en-US"/>
-        </w:rPr>
-        <w:t>Credits</w:t>
-      </w:r>
-      <w:r>
-        <w:rPr>
-          <w:szCs w:val="24"/>
-          <w:lang w:val="en-US"/>
-        </w:rPr>
-        <w:t xml:space="preserve">” button.  </w:t>
-      </w:r>
-    </w:p>
-    <w:p>
-      <w:pPr>
-        <w:ind w:firstLine="708"/>
-        <w:rPr>
-          <w:szCs w:val="24"/>
-          <w:lang w:val="en-US"/>
-        </w:rPr>
-      </w:pPr>
-      <w:r>
-        <w:rPr>
-          <w:b/>
-          <w:szCs w:val="24"/>
-          <w:lang w:val="en-US"/>
-        </w:rPr>
-        <w:t xml:space="preserve">Exit condition: </w:t>
-      </w:r>
-      <w:r>
-        <w:rPr>
-          <w:szCs w:val="24"/>
-          <w:lang w:val="en-US"/>
-        </w:rPr>
-        <w:t>Player presses the “Back” button.</w:t>
-      </w:r>
-    </w:p>
-    <w:p>
-      <w:pPr>
-        <w:ind w:firstLine="708"/>
-        <w:rPr>
-          <w:szCs w:val="24"/>
-          <w:lang w:val="en-US"/>
-        </w:rPr>
-      </w:pPr>
-      <w:r>
-        <w:rPr>
-          <w:b/>
-          <w:szCs w:val="24"/>
-          <w:lang w:val="en-US"/>
-        </w:rPr>
-        <w:t xml:space="preserve">Pre-condition:  </w:t>
-      </w:r>
-      <w:r>
-        <w:rPr>
-          <w:szCs w:val="24"/>
-          <w:lang w:val="en-US"/>
-        </w:rPr>
-        <w:t xml:space="preserve">- </w:t>
-      </w:r>
-    </w:p>
-    <w:p>
-      <w:pPr>
-        <w:ind w:firstLine="708"/>
-        <w:rPr>
-          <w:szCs w:val="24"/>
-          <w:lang w:val="en-US"/>
-        </w:rPr>
-      </w:pPr>
-      <w:r>
-        <w:rPr>
-          <w:b/>
-          <w:szCs w:val="24"/>
-          <w:lang w:val="en-US"/>
-        </w:rPr>
-        <w:t xml:space="preserve">Post-condition:  </w:t>
-      </w:r>
-      <w:r>
-        <w:rPr>
-          <w:szCs w:val="24"/>
-          <w:lang w:val="en-US"/>
-        </w:rPr>
-        <w:t>-</w:t>
-      </w:r>
-    </w:p>
-    <w:p>
-      <w:pPr>
-        <w:ind w:firstLine="708"/>
-        <w:rPr>
-          <w:b/>
-          <w:szCs w:val="24"/>
-          <w:lang w:val="en-US"/>
-        </w:rPr>
-      </w:pPr>
-      <w:r>
-        <w:rPr>
-          <w:b/>
-          <w:szCs w:val="24"/>
-          <w:lang w:val="en-US"/>
-        </w:rPr>
-        <w:t>Main Flow of Events:</w:t>
-      </w:r>
-    </w:p>
-    <w:p>
-      <w:pPr>
-        <w:ind w:left="1416"/>
-        <w:rPr>
-          <w:szCs w:val="24"/>
-          <w:lang w:val="en-US"/>
-        </w:rPr>
-      </w:pPr>
-      <w:r>
-        <w:rPr>
-          <w:szCs w:val="24"/>
-          <w:lang w:val="en-US"/>
-        </w:rPr>
-        <w:t>1. User clicks “</w:t>
-      </w:r>
-      <w:r>
-        <w:rPr>
-          <w:szCs w:val="24"/>
-          <w:lang w:val="en-US"/>
-        </w:rPr>
-        <w:t>Credits</w:t>
-      </w:r>
-      <w:r>
-        <w:rPr>
-          <w:szCs w:val="24"/>
-          <w:lang w:val="en-US"/>
-        </w:rPr>
-        <w:t xml:space="preserve">” button from main menu. </w:t>
-      </w:r>
-    </w:p>
-    <w:p>
-      <w:pPr>
-        <w:ind w:left="1416"/>
-        <w:rPr>
-          <w:szCs w:val="24"/>
-          <w:lang w:val="en-US"/>
-        </w:rPr>
-      </w:pPr>
-      <w:r>
-        <w:rPr>
-          <w:szCs w:val="24"/>
-          <w:lang w:val="en-US"/>
-        </w:rPr>
-        <w:t xml:space="preserve">2. System displays the </w:t>
-      </w:r>
-      <w:r>
-        <w:rPr>
-          <w:szCs w:val="24"/>
-          <w:lang w:val="en-US"/>
-        </w:rPr>
-        <w:t>Credits</w:t>
-      </w:r>
-      <w:r>
-        <w:rPr>
-          <w:szCs w:val="24"/>
-          <w:lang w:val="en-US"/>
-        </w:rPr>
-        <w:t xml:space="preserve"> screen where user can find information </w:t>
-      </w:r>
-      <w:r>
-        <w:rPr>
-          <w:szCs w:val="24"/>
-          <w:lang w:val="en-US"/>
-        </w:rPr>
-        <w:t>about the developers.</w:t>
-      </w:r>
-    </w:p>
-    <w:p>
-      <w:pPr>
-        <w:ind w:left="1416"/>
-        <w:rPr>
-          <w:szCs w:val="24"/>
-          <w:lang w:val="en-US"/>
-        </w:rPr>
-      </w:pPr>
-      <w:r>
-        <w:rPr>
-          <w:szCs w:val="24"/>
-          <w:lang w:val="en-US"/>
-        </w:rPr>
-        <w:t xml:space="preserve">3. User clicks “Back” button and System brings user to </w:t>
-      </w:r>
-      <w:r>
-        <w:rPr>
-          <w:szCs w:val="24"/>
-          <w:lang w:val="en-US"/>
-        </w:rPr>
-        <w:t>Main Menu.</w:t>
-      </w:r>
-    </w:p>
-    <w:p>
-      <w:pPr>
-        <w:ind w:left="1416"/>
-        <w:rPr>
-          <w:szCs w:val="24"/>
-          <w:lang w:val="en-US"/>
-        </w:rPr>
-      </w:pPr>
-    </w:p>
-    <w:p>
-      <w:pPr>
-        <w:ind w:left="1416"/>
-        <w:rPr>
-          <w:szCs w:val="24"/>
-          <w:lang w:val="en-US"/>
-        </w:rPr>
-      </w:pPr>
-    </w:p>
-    <w:p>
-      <w:pPr>
-        <w:rPr>
-          <w:b/>
-          <w:szCs w:val="24"/>
-          <w:u w:val="single"/>
-          <w:lang w:val="en-US"/>
-        </w:rPr>
-      </w:pPr>
-      <w:r>
-        <w:rPr>
-          <w:b/>
-          <w:szCs w:val="24"/>
-          <w:u w:val="single"/>
-          <w:lang w:val="en-US"/>
-        </w:rPr>
-        <w:lastRenderedPageBreak/>
         <w:t xml:space="preserve">Use case #7: </w:t>
       </w:r>
     </w:p>
@@ -8935,7 +9419,7 @@
 </file>
 
 <file path=customXml/itemProps1.xml><?xml version="1.0" encoding="utf-8"?>
-<ds:datastoreItem xmlns:ds="http://schemas.openxmlformats.org/officeDocument/2006/customXml" ds:itemID="{BFD8A10B-A60E-4583-8921-E703EF0DB605}">
+<ds:datastoreItem xmlns:ds="http://schemas.openxmlformats.org/officeDocument/2006/customXml" ds:itemID="{F178677E-CEC6-432D-BEAE-C1C37FABA8C2}">
   <ds:schemaRefs>
     <ds:schemaRef ds:uri="http://schemas.openxmlformats.org/officeDocument/2006/bibliography"/>
   </ds:schemaRefs>

</xml_diff>

<commit_message>
First Part of  Sequence Diagrams by Anıl Sert
scenerio 4 is splited into 2 parts, and for the first 4 scenerios,
corresponding sequence diagrams are added.
</commit_message>
<xml_diff>
--- a/Project Analysis Report.docx
+++ b/Project Analysis Report.docx
@@ -9370,166 +9370,237 @@
     </w:p>
     <w:p>
       <w:r>
-        <w:t xml:space="preserve">Scenario 1: </w:t>
-      </w:r>
-    </w:p>
-    <w:p>
-      <w:r>
-        <w:t xml:space="preserve">Ahmet executes the game, main menu of the game appears, Ahmet wants to change settings of game. He clicks “Options” button in the main menu. He turns off the music and he increase the game sound then he goes back to the main menu via </w:t>
-      </w:r>
-      <w:r>
-        <w:rPr>
-          <w:szCs w:val="24"/>
-        </w:rPr>
-        <w:t>“Save &amp; Exit”</w:t>
-      </w:r>
-      <w:r>
-        <w:t xml:space="preserve"> button.</w:t>
-      </w:r>
-    </w:p>
-    <w:p>
-      <w:r>
-        <w:t>Scenario</w:t>
-      </w:r>
-      <w:r>
-        <w:t xml:space="preserve"> 2</w:t>
-      </w:r>
-      <w:r>
-        <w:t>:</w:t>
-      </w:r>
-    </w:p>
-    <w:p>
-      <w:r>
-        <w:t xml:space="preserve">Ahmet </w:t>
-      </w:r>
-      <w:r>
-        <w:t>stars a single player game from main menu</w:t>
-      </w:r>
-      <w:r>
-        <w:t>,</w:t>
-      </w:r>
-      <w:r>
-        <w:t xml:space="preserve"> first level is loaded. Ahmet </w:t>
-      </w:r>
-      <w:r>
-        <w:t xml:space="preserve">moves Bomberman, he puts a bomb next to “Brick Wall”, after bomb explosion “Brick Wall” is also exploded. </w:t>
-      </w:r>
-      <w:r>
-        <w:t>A power up is dropped there and Ahmet takes this power up by moving his bomberman on to the power up.</w:t>
-      </w:r>
-      <w:r>
-        <w:t xml:space="preserve"> </w:t>
-      </w:r>
-      <w:r>
-        <w:t>State</w:t>
-      </w:r>
-      <w:r>
-        <w:t xml:space="preserve"> of Bomberman is changed at a particular time.</w:t>
-      </w:r>
-    </w:p>
-    <w:p>
-      <w:r>
-        <w:t xml:space="preserve">Scenario </w:t>
-      </w:r>
-      <w:r>
-        <w:t>3</w:t>
-      </w:r>
-      <w:r>
-        <w:t>:</w:t>
-      </w:r>
-    </w:p>
-    <w:p>
-      <w:r>
-        <w:t>While Ahmet is playing game at level 3</w:t>
-      </w:r>
-      <w:r>
-        <w:t>,</w:t>
-      </w:r>
-      <w:r>
-        <w:t xml:space="preserve"> his</w:t>
-      </w:r>
-      <w:r>
-        <w:t xml:space="preserve"> Bomberman </w:t>
-      </w:r>
-      <w:r>
-        <w:t xml:space="preserve">loses all lives and </w:t>
-      </w:r>
-      <w:r>
-        <w:t>is killed by a</w:t>
-      </w:r>
-      <w:r>
-        <w:t>n</w:t>
-      </w:r>
-      <w:r>
-        <w:t xml:space="preserve"> opponent which is controlled by computer. After dying, next level starts. After all levels are passed, game is over and a screen displays to inform the player. Ahmet’s score is not more than 10th best score, so game do not ask Ahmet’s name and then main menu appears.</w:t>
-      </w:r>
-    </w:p>
-    <w:p>
-      <w:r>
-        <w:t xml:space="preserve">Scenario </w:t>
-      </w:r>
-      <w:r>
-        <w:t>4</w:t>
-      </w:r>
-      <w:r>
-        <w:t>:</w:t>
-      </w:r>
-    </w:p>
-    <w:p>
-      <w:r>
-        <w:t>Ahmet starts the game, Ahmet kills all of computer controlled players. Then, next level starts</w:t>
-      </w:r>
-      <w:r>
-        <w:t>,</w:t>
-      </w:r>
-      <w:r>
-        <w:t xml:space="preserve"> i</w:t>
-      </w:r>
-      <w:r>
-        <w:t>n this level Ahmet press “Esc” button and pause menu appears. Ahmet click “Exit Game” button. And then game asks “Are you sure” Ahmet clicks “Yes” and game is terminated and main menu appears.</w:t>
-      </w:r>
-    </w:p>
-    <w:p>
-      <w:r>
-        <w:t xml:space="preserve">Scenario </w:t>
-      </w:r>
-      <w:r>
-        <w:t>5</w:t>
-      </w:r>
-      <w:r>
-        <w:t>:</w:t>
-      </w:r>
-    </w:p>
-    <w:p>
-      <w:r>
-        <w:t>Ahmet opens the game, chooses playing game option</w:t>
-      </w:r>
-      <w:r>
-        <w:t xml:space="preserve"> “Multip</w:t>
-      </w:r>
-      <w:r>
-        <w:t xml:space="preserve">layer”. Ahmet kills Mehmet and </w:t>
-      </w:r>
-      <w:r>
-        <w:t>first level ends</w:t>
-      </w:r>
-      <w:r>
-        <w:t xml:space="preserve">. </w:t>
-      </w:r>
-      <w:r>
-        <w:t>After that second level starts, Ahmet again kills Mehmet. After all levels end,</w:t>
-      </w:r>
-      <w:r>
-        <w:t xml:space="preserve"> game is over and a screen displays to inf</w:t>
+        <w:t>Scenario 1:</w:t>
+      </w:r>
+    </w:p>
+    <w:p>
+      <w:r>
+        <w:t>Ahmet executes the game, main menu of the game appears, Ahmet wants to change settings of game. He clicks “Options” button in the main menu. He turns off the music and he increase the game sound then he goes back to the main menu via “Save &amp; Exit” button.</w:t>
+      </w:r>
+    </w:p>
+    <w:p/>
+    <w:p>
+      <w:r>
+        <w:rPr>
+          <w:noProof/>
+        </w:rPr>
+        <w:drawing>
+          <wp:inline distT="114300" distB="114300" distL="114300" distR="114300" wp14:anchorId="13EF70F5" wp14:editId="63CD3142">
+            <wp:extent cx="5731200" cy="2286000"/>
+            <wp:effectExtent l="0" t="0" r="0" b="0"/>
+            <wp:docPr id="3" name="image06.png"/>
+            <wp:cNvGraphicFramePr/>
+            <a:graphic xmlns:a="http://schemas.openxmlformats.org/drawingml/2006/main">
+              <a:graphicData uri="http://schemas.openxmlformats.org/drawingml/2006/picture">
+                <pic:pic xmlns:pic="http://schemas.openxmlformats.org/drawingml/2006/picture">
+                  <pic:nvPicPr>
+                    <pic:cNvPr id="0" name="image06.png"/>
+                    <pic:cNvPicPr preferRelativeResize="0"/>
+                  </pic:nvPicPr>
+                  <pic:blipFill>
+                    <a:blip r:embed="rId11"/>
+                    <a:srcRect/>
+                    <a:stretch>
+                      <a:fillRect/>
+                    </a:stretch>
+                  </pic:blipFill>
+                  <pic:spPr>
+                    <a:xfrm>
+                      <a:off x="0" y="0"/>
+                      <a:ext cx="5731200" cy="2286000"/>
+                    </a:xfrm>
+                    <a:prstGeom prst="rect">
+                      <a:avLst/>
+                    </a:prstGeom>
+                    <a:ln/>
+                  </pic:spPr>
+                </pic:pic>
+              </a:graphicData>
+            </a:graphic>
+          </wp:inline>
+        </w:drawing>
+      </w:r>
+      <w:r>
+        <w:tab/>
+      </w:r>
+    </w:p>
+    <w:p/>
+    <w:p>
+      <w:r>
+        <w:t>Scenario 2:</w:t>
+      </w:r>
+    </w:p>
+    <w:p>
+      <w:r>
+        <w:t xml:space="preserve">Ahmet stars a single player game from main menu, first level is loaded. </w:t>
+      </w:r>
+    </w:p>
+    <w:p/>
+    <w:p>
+      <w:r>
+        <w:rPr>
+          <w:noProof/>
+        </w:rPr>
+        <w:drawing>
+          <wp:inline distT="114300" distB="114300" distL="114300" distR="114300" wp14:anchorId="51E78B0A" wp14:editId="3ACDE536">
+            <wp:extent cx="5731200" cy="1905000"/>
+            <wp:effectExtent l="0" t="0" r="0" b="0"/>
+            <wp:docPr id="5" name="image01.png"/>
+            <wp:cNvGraphicFramePr/>
+            <a:graphic xmlns:a="http://schemas.openxmlformats.org/drawingml/2006/main">
+              <a:graphicData uri="http://schemas.openxmlformats.org/drawingml/2006/picture">
+                <pic:pic xmlns:pic="http://schemas.openxmlformats.org/drawingml/2006/picture">
+                  <pic:nvPicPr>
+                    <pic:cNvPr id="0" name="image01.png"/>
+                    <pic:cNvPicPr preferRelativeResize="0"/>
+                  </pic:nvPicPr>
+                  <pic:blipFill>
+                    <a:blip r:embed="rId12"/>
+                    <a:srcRect/>
+                    <a:stretch>
+                      <a:fillRect/>
+                    </a:stretch>
+                  </pic:blipFill>
+                  <pic:spPr>
+                    <a:xfrm>
+                      <a:off x="0" y="0"/>
+                      <a:ext cx="5731200" cy="1905000"/>
+                    </a:xfrm>
+                    <a:prstGeom prst="rect">
+                      <a:avLst/>
+                    </a:prstGeom>
+                    <a:ln/>
+                  </pic:spPr>
+                </pic:pic>
+              </a:graphicData>
+            </a:graphic>
+          </wp:inline>
+        </w:drawing>
+      </w:r>
+    </w:p>
+    <w:p>
+      <w:r>
+        <w:br w:type="page"/>
+      </w:r>
+    </w:p>
+    <w:p>
+      <w:r>
+        <w:lastRenderedPageBreak/>
+        <w:t>Scenario 3:</w:t>
+      </w:r>
+    </w:p>
+    <w:p>
+      <w:r>
+        <w:t>Ahmet moves Bomberman, he puts a bomb next to “Brick Wall”, after bomb explosion “Brick Wall” is also exploded and his score is updated. A power up is dropped there and Ahmet takes this power up by moving his bomberman on to the power up and his score is updated. State of Bomberman is changed at a particular time.</w:t>
+      </w:r>
+    </w:p>
+    <w:p/>
+    <w:p>
+      <w:r>
+        <w:rPr>
+          <w:noProof/>
+        </w:rPr>
+        <w:drawing>
+          <wp:inline distT="114300" distB="114300" distL="114300" distR="114300" wp14:anchorId="07DF15A6" wp14:editId="144E2A4B">
+            <wp:extent cx="5731200" cy="4330700"/>
+            <wp:effectExtent l="0" t="0" r="0" b="0"/>
+            <wp:docPr id="6" name="image05.png"/>
+            <wp:cNvGraphicFramePr/>
+            <a:graphic xmlns:a="http://schemas.openxmlformats.org/drawingml/2006/main">
+              <a:graphicData uri="http://schemas.openxmlformats.org/drawingml/2006/picture">
+                <pic:pic xmlns:pic="http://schemas.openxmlformats.org/drawingml/2006/picture">
+                  <pic:nvPicPr>
+                    <pic:cNvPr id="0" name="image05.png"/>
+                    <pic:cNvPicPr preferRelativeResize="0"/>
+                  </pic:nvPicPr>
+                  <pic:blipFill>
+                    <a:blip r:embed="rId13"/>
+                    <a:srcRect/>
+                    <a:stretch>
+                      <a:fillRect/>
+                    </a:stretch>
+                  </pic:blipFill>
+                  <pic:spPr>
+                    <a:xfrm>
+                      <a:off x="0" y="0"/>
+                      <a:ext cx="5731200" cy="4330700"/>
+                    </a:xfrm>
+                    <a:prstGeom prst="rect">
+                      <a:avLst/>
+                    </a:prstGeom>
+                    <a:ln/>
+                  </pic:spPr>
+                </pic:pic>
+              </a:graphicData>
+            </a:graphic>
+          </wp:inline>
+        </w:drawing>
+      </w:r>
+    </w:p>
+    <w:p/>
+    <w:p/>
+    <w:p>
+      <w:r>
+        <w:br w:type="page"/>
       </w:r>
       <w:bookmarkStart w:id="50" w:name="_GoBack"/>
       <w:bookmarkEnd w:id="50"/>
-      <w:r>
-        <w:t>orm the player. Ahmet’s score is more than 10th best score, but Mehmet’s score is not more than 10th best score, so game asks Ahmet’s name, Ahmet enters his name, his name is saved in the “High Scores” list and then main menu appears.</w:t>
+    </w:p>
+    <w:p>
+      <w:r>
+        <w:lastRenderedPageBreak/>
+        <w:t>Scenario 4:</w:t>
+      </w:r>
+    </w:p>
+    <w:p>
+      <w:r>
+        <w:t>While Ahmet is playing, his Bomberman loses all lives and is killed by an opponent which is controlled by computer. After all levels are passed, game is over and a screen displays to inform the player. Ahmet’s score is not more than 10th best score, so game do not ask Ahmet’s name and then main menu appears.</w:t>
       </w:r>
     </w:p>
     <w:p/>
     <w:p>
+      <w:r>
+        <w:rPr>
+          <w:noProof/>
+        </w:rPr>
+        <w:drawing>
+          <wp:inline distT="114300" distB="114300" distL="114300" distR="114300" wp14:anchorId="15B94070" wp14:editId="7EE9BD35">
+            <wp:extent cx="5731200" cy="3213100"/>
+            <wp:effectExtent l="0" t="0" r="0" b="0"/>
+            <wp:docPr id="8" name="image07.png"/>
+            <wp:cNvGraphicFramePr/>
+            <a:graphic xmlns:a="http://schemas.openxmlformats.org/drawingml/2006/main">
+              <a:graphicData uri="http://schemas.openxmlformats.org/drawingml/2006/picture">
+                <pic:pic xmlns:pic="http://schemas.openxmlformats.org/drawingml/2006/picture">
+                  <pic:nvPicPr>
+                    <pic:cNvPr id="0" name="image07.png"/>
+                    <pic:cNvPicPr preferRelativeResize="0"/>
+                  </pic:nvPicPr>
+                  <pic:blipFill>
+                    <a:blip r:embed="rId14"/>
+                    <a:srcRect/>
+                    <a:stretch>
+                      <a:fillRect/>
+                    </a:stretch>
+                  </pic:blipFill>
+                  <pic:spPr>
+                    <a:xfrm>
+                      <a:off x="0" y="0"/>
+                      <a:ext cx="5731200" cy="3213100"/>
+                    </a:xfrm>
+                    <a:prstGeom prst="rect">
+                      <a:avLst/>
+                    </a:prstGeom>
+                    <a:ln/>
+                  </pic:spPr>
+                </pic:pic>
+              </a:graphicData>
+            </a:graphic>
+          </wp:inline>
+        </w:drawing>
+      </w:r>
+    </w:p>
+    <w:p>
       <w:pPr>
         <w:rPr>
           <w:lang w:val="en-US"/>
@@ -9537,7 +9608,7 @@
       </w:pPr>
     </w:p>
     <w:sectPr>
-      <w:footerReference w:type="default" r:id="rId11"/>
+      <w:footerReference w:type="default" r:id="rId15"/>
       <w:pgSz w:w="11906" w:h="16838"/>
       <w:pgMar w:top="1417" w:right="1417" w:bottom="1417" w:left="1417" w:header="708" w:footer="708" w:gutter="0"/>
       <w:pgNumType w:start="0"/>
@@ -12821,7 +12892,7 @@
 </file>
 
 <file path=customXml/itemProps1.xml><?xml version="1.0" encoding="utf-8"?>
-<ds:datastoreItem xmlns:ds="http://schemas.openxmlformats.org/officeDocument/2006/customXml" ds:itemID="{81261D95-4F8A-47DC-9C6F-4C52B1F4D652}">
+<ds:datastoreItem xmlns:ds="http://schemas.openxmlformats.org/officeDocument/2006/customXml" ds:itemID="{F530F7BF-2A39-4D35-804A-824044D62911}">
   <ds:schemaRefs>
     <ds:schemaRef ds:uri="http://schemas.openxmlformats.org/officeDocument/2006/bibliography"/>
   </ds:schemaRefs>

</xml_diff>